<commit_message>
Memoria eta Tresnak eguneratu
</commit_message>
<xml_diff>
--- a/Proiektua/Memoriaren Eranskinak/A6 - Beste Eranskinak/Ingurunea/Tresnak.docx
+++ b/Proiektua/Memoriaren Eranskinak/A6 - Beste Eranskinak/Ingurunea/Tresnak.docx
@@ -27,7 +27,7 @@
       <w:pPr>
         <w:pStyle w:val="Ttulo1"/>
       </w:pPr>
-      <w:bookmarkStart w:id="0" w:name="_Toc73389980"/>
+      <w:bookmarkStart w:id="0" w:name="_Toc73656164"/>
       <w:proofErr w:type="spellStart"/>
       <w:r>
         <w:t>Git</w:t>
@@ -37,71 +37,523 @@
     </w:p>
     <w:p>
       <w:pPr>
-        <w:pStyle w:val="Ttulo1"/>
-      </w:pPr>
-      <w:bookmarkStart w:id="1" w:name="_Toc73389981"/>
-      <w:proofErr w:type="spellStart"/>
-      <w:r>
-        <w:t>GitHub</w:t>
-      </w:r>
-      <w:bookmarkEnd w:id="1"/>
-      <w:proofErr w:type="spellEnd"/>
+        <w:jc w:val="both"/>
+        <w:rPr>
+          <w:lang w:val="eu-ES"/>
+        </w:rPr>
+      </w:pPr>
+      <w:proofErr w:type="spellStart"/>
+      <w:r>
+        <w:rPr>
+          <w:lang w:val="eu-ES"/>
+        </w:rPr>
+        <w:t>Linus</w:t>
+      </w:r>
+      <w:proofErr w:type="spellEnd"/>
+      <w:r>
+        <w:rPr>
+          <w:lang w:val="eu-ES"/>
+        </w:rPr>
+        <w:t xml:space="preserve"> </w:t>
+      </w:r>
+      <w:proofErr w:type="spellStart"/>
+      <w:r>
+        <w:rPr>
+          <w:lang w:val="eu-ES"/>
+        </w:rPr>
+        <w:t>Torvaldsek</w:t>
+      </w:r>
+      <w:proofErr w:type="spellEnd"/>
+      <w:r>
+        <w:rPr>
+          <w:lang w:val="eu-ES"/>
+        </w:rPr>
+        <w:t xml:space="preserve"> garatutako bertsio-kontrol software bat da</w:t>
+      </w:r>
+      <w:r>
+        <w:rPr>
+          <w:lang w:val="eu-ES"/>
+        </w:rPr>
+        <w:t>. H</w:t>
+      </w:r>
+      <w:r>
+        <w:rPr>
+          <w:lang w:val="eu-ES"/>
+        </w:rPr>
+        <w:t>ain zuzen, produktu edo konfigurazio batean egin daitezkeen aldaketak kudeatzeko programa da.</w:t>
+      </w:r>
+      <w:r>
+        <w:rPr>
+          <w:lang w:val="eu-ES"/>
+        </w:rPr>
+        <w:t xml:space="preserve"> Proiektuaren fitxategi guztien bertsio-kontrolerako erabili da, hainbat </w:t>
+      </w:r>
+      <w:proofErr w:type="spellStart"/>
+      <w:r>
+        <w:rPr>
+          <w:lang w:val="eu-ES"/>
+        </w:rPr>
+        <w:t>errepositoriotan</w:t>
+      </w:r>
+      <w:proofErr w:type="spellEnd"/>
+      <w:r>
+        <w:rPr>
+          <w:lang w:val="eu-ES"/>
+        </w:rPr>
+        <w:t xml:space="preserve"> banatuta.</w:t>
+      </w:r>
     </w:p>
     <w:p>
       <w:pPr>
         <w:pStyle w:val="Ttulo1"/>
       </w:pPr>
-      <w:bookmarkStart w:id="2" w:name="_Toc73389982"/>
+      <w:bookmarkStart w:id="1" w:name="_Toc73656165"/>
       <w:proofErr w:type="spellStart"/>
       <w:r>
         <w:t>GitHub</w:t>
       </w:r>
-      <w:proofErr w:type="spellEnd"/>
-      <w:r>
-        <w:t xml:space="preserve"> </w:t>
-      </w:r>
-      <w:proofErr w:type="spellStart"/>
-      <w:r>
-        <w:t>Pages</w:t>
-      </w:r>
-      <w:bookmarkEnd w:id="2"/>
+      <w:bookmarkEnd w:id="1"/>
       <w:proofErr w:type="spellEnd"/>
     </w:p>
     <w:p>
       <w:pPr>
-        <w:pStyle w:val="Ttulo1"/>
-      </w:pPr>
-      <w:bookmarkStart w:id="3" w:name="_Toc73389983"/>
-      <w:proofErr w:type="spellStart"/>
-      <w:r>
-        <w:t>Toggle</w:t>
-      </w:r>
-      <w:proofErr w:type="spellEnd"/>
-      <w:r>
+        <w:jc w:val="both"/>
+        <w:rPr>
+          <w:lang w:val="eu-ES"/>
+        </w:rPr>
+      </w:pPr>
+      <w:r>
+        <w:rPr>
+          <w:lang w:val="eu-ES"/>
+        </w:rPr>
+        <w:t>Bertsio</w:t>
+      </w:r>
+      <w:r>
+        <w:rPr>
+          <w:lang w:val="eu-ES"/>
+        </w:rPr>
+        <w:t xml:space="preserve"> kontrolerako web-ostatu zerbitzua da, </w:t>
+      </w:r>
+      <w:proofErr w:type="spellStart"/>
+      <w:r>
+        <w:rPr>
+          <w:lang w:val="eu-ES"/>
+        </w:rPr>
+        <w:t>Git</w:t>
+      </w:r>
+      <w:proofErr w:type="spellEnd"/>
+      <w:r>
+        <w:rPr>
+          <w:lang w:val="eu-ES"/>
+        </w:rPr>
+        <w:t xml:space="preserve"> erabiltzen duena. Gehienbat iturburu koderako erabiltzen da. </w:t>
+      </w:r>
+      <w:proofErr w:type="spellStart"/>
+      <w:r>
+        <w:rPr>
+          <w:lang w:val="eu-ES"/>
+        </w:rPr>
+        <w:t>Git-en</w:t>
+      </w:r>
+      <w:proofErr w:type="spellEnd"/>
+      <w:r>
+        <w:rPr>
+          <w:lang w:val="eu-ES"/>
+        </w:rPr>
+        <w:t xml:space="preserve"> bertsio-kontrol banatu eta iturburu-kode kudeatzaile funtzionalitate guztiak eskaintzeaz gain bere ezaugarri propioak gehitzen ditu.</w:t>
+      </w:r>
+      <w:r>
+        <w:rPr>
+          <w:lang w:val="eu-ES"/>
+        </w:rPr>
+        <w:t xml:space="preserve"> Proiektuan </w:t>
+      </w:r>
+      <w:proofErr w:type="spellStart"/>
+      <w:r>
+        <w:rPr>
+          <w:lang w:val="eu-ES"/>
+        </w:rPr>
+        <w:t>Git</w:t>
+      </w:r>
+      <w:proofErr w:type="spellEnd"/>
+      <w:r>
+        <w:rPr>
+          <w:lang w:val="eu-ES"/>
+        </w:rPr>
         <w:t xml:space="preserve"> </w:t>
       </w:r>
       <w:proofErr w:type="spellStart"/>
       <w:r>
-        <w:t>Track</w:t>
-      </w:r>
-      <w:bookmarkEnd w:id="3"/>
-      <w:proofErr w:type="spellEnd"/>
+        <w:rPr>
+          <w:lang w:val="eu-ES"/>
+        </w:rPr>
+        <w:t>errepositorio</w:t>
+      </w:r>
+      <w:proofErr w:type="spellEnd"/>
+      <w:r>
+        <w:rPr>
+          <w:lang w:val="eu-ES"/>
+        </w:rPr>
+        <w:t xml:space="preserve"> guztiak igotzeko erabili da.</w:t>
+      </w:r>
     </w:p>
     <w:p>
       <w:pPr>
         <w:pStyle w:val="Ttulo1"/>
       </w:pPr>
-      <w:bookmarkStart w:id="4" w:name="_Toc73389984"/>
-      <w:r>
-        <w:t>Java SE</w:t>
+      <w:bookmarkStart w:id="2" w:name="_Toc73656166"/>
+      <w:proofErr w:type="spellStart"/>
+      <w:r>
+        <w:t>GitHub</w:t>
+      </w:r>
+      <w:proofErr w:type="spellEnd"/>
+      <w:r>
+        <w:t xml:space="preserve"> </w:t>
+      </w:r>
+      <w:proofErr w:type="spellStart"/>
+      <w:r>
+        <w:t>Pages</w:t>
+      </w:r>
+      <w:bookmarkEnd w:id="2"/>
+      <w:proofErr w:type="spellEnd"/>
+    </w:p>
+    <w:p>
+      <w:pPr>
+        <w:jc w:val="both"/>
+        <w:rPr>
+          <w:rFonts w:eastAsia="Calibri Light"/>
+          <w:lang w:val="eu-ES"/>
+        </w:rPr>
+      </w:pPr>
+      <w:proofErr w:type="spellStart"/>
+      <w:r>
+        <w:rPr>
+          <w:rFonts w:eastAsia="Calibri Light"/>
+          <w:lang w:val="eu-ES"/>
+        </w:rPr>
+        <w:t>GitHub</w:t>
+      </w:r>
+      <w:proofErr w:type="spellEnd"/>
+      <w:r>
+        <w:rPr>
+          <w:rFonts w:eastAsia="Calibri Light"/>
+          <w:lang w:val="eu-ES"/>
+        </w:rPr>
+        <w:t>-</w:t>
+      </w:r>
+      <w:r>
+        <w:rPr>
+          <w:rFonts w:eastAsia="Calibri Light"/>
+          <w:lang w:val="eu-ES"/>
+        </w:rPr>
+        <w:t xml:space="preserve">ekin integratuta, automatikoki eraikitzen da webgunea kodea </w:t>
+      </w:r>
+      <w:proofErr w:type="spellStart"/>
+      <w:r>
+        <w:rPr>
+          <w:rFonts w:eastAsia="Calibri Light"/>
+          <w:lang w:val="eu-ES"/>
+        </w:rPr>
+        <w:t>GitHub</w:t>
+      </w:r>
+      <w:proofErr w:type="spellEnd"/>
+      <w:r>
+        <w:rPr>
+          <w:rFonts w:eastAsia="Calibri Light"/>
+          <w:lang w:val="eu-ES"/>
+        </w:rPr>
+        <w:t xml:space="preserve">-era igotakoan. Konfigurazio oso erraza, </w:t>
+      </w:r>
+      <w:proofErr w:type="spellStart"/>
+      <w:r>
+        <w:rPr>
+          <w:rFonts w:eastAsia="Calibri Light"/>
+          <w:lang w:val="eu-ES"/>
+        </w:rPr>
+        <w:t>errepositoriotik</w:t>
+      </w:r>
+      <w:proofErr w:type="spellEnd"/>
+      <w:r>
+        <w:rPr>
+          <w:rFonts w:eastAsia="Calibri Light"/>
+          <w:lang w:val="eu-ES"/>
+        </w:rPr>
+        <w:t xml:space="preserve"> bertatik egiten da. Webgune estatikoak bakarrik onartzen ditu, beraz, </w:t>
+      </w:r>
+      <w:proofErr w:type="spellStart"/>
+      <w:r>
+        <w:rPr>
+          <w:rFonts w:eastAsia="Calibri Light"/>
+          <w:lang w:val="eu-ES"/>
+        </w:rPr>
+        <w:t>drupal</w:t>
+      </w:r>
+      <w:proofErr w:type="spellEnd"/>
+      <w:r>
+        <w:rPr>
+          <w:rFonts w:eastAsia="Calibri Light"/>
+          <w:lang w:val="eu-ES"/>
+        </w:rPr>
+        <w:t>-erako ez du balio, PHP erabiltzen baitu. Webguneak HTML, CSS, eta JavaScript-</w:t>
+      </w:r>
+      <w:proofErr w:type="spellStart"/>
+      <w:r>
+        <w:rPr>
+          <w:rFonts w:eastAsia="Calibri Light"/>
+          <w:lang w:val="eu-ES"/>
+        </w:rPr>
+        <w:t>en</w:t>
+      </w:r>
+      <w:proofErr w:type="spellEnd"/>
+      <w:r>
+        <w:rPr>
+          <w:rFonts w:eastAsia="Calibri Light"/>
+          <w:lang w:val="eu-ES"/>
+        </w:rPr>
+        <w:t xml:space="preserve"> idatzita egon daitezke edo </w:t>
+      </w:r>
+      <w:proofErr w:type="spellStart"/>
+      <w:r>
+        <w:rPr>
+          <w:rFonts w:eastAsia="Calibri Light"/>
+          <w:lang w:val="eu-ES"/>
+        </w:rPr>
+        <w:t>Jekyll</w:t>
+      </w:r>
+      <w:proofErr w:type="spellEnd"/>
+      <w:r>
+        <w:rPr>
+          <w:rFonts w:eastAsia="Calibri Light"/>
+          <w:lang w:val="eu-ES"/>
+        </w:rPr>
+        <w:t xml:space="preserve"> webgune estatiko sortzailea erabiliz.</w:t>
+      </w:r>
+    </w:p>
+    <w:p>
+      <w:pPr>
+        <w:pStyle w:val="Ttulo1"/>
+      </w:pPr>
+      <w:bookmarkStart w:id="3" w:name="_Toc73656167"/>
+      <w:proofErr w:type="spellStart"/>
+      <w:r>
+        <w:t>Toggle</w:t>
+      </w:r>
+      <w:proofErr w:type="spellEnd"/>
+      <w:r>
+        <w:t xml:space="preserve"> </w:t>
+      </w:r>
+      <w:proofErr w:type="spellStart"/>
+      <w:r>
+        <w:t>Track</w:t>
+      </w:r>
+      <w:bookmarkEnd w:id="3"/>
+      <w:proofErr w:type="spellEnd"/>
+    </w:p>
+    <w:p>
+      <w:pPr>
+        <w:jc w:val="both"/>
+        <w:rPr>
+          <w:lang w:val="eu-ES"/>
+        </w:rPr>
+      </w:pPr>
+      <w:r>
+        <w:rPr>
+          <w:lang w:val="eu-ES"/>
+        </w:rPr>
+        <w:t xml:space="preserve">Proiektuko denbora neurtzeko erabili den tresna. </w:t>
+      </w:r>
+      <w:r>
+        <w:rPr>
+          <w:lang w:val="eu-ES"/>
+        </w:rPr>
+        <w:t>Tenporizadore baten bidez ataza bakoitzean pasatako denbora neurtu daiteke. Eskuz ere aldatu daiteke denbora ahaztu egin bazaigu. Abisatu egiten du inaktibo bagaude eta denbora neurtzen ari bagara. Aspaldian denborarik ez badugu neurtu ere abisatzen du, ez ahazteko. Denbora proiektutan, atazatan eta kategoriatan sailkatu daiteke. Edozein momentuko denboraren estatistikak ikusi eta deskargatu daitezke.</w:t>
+      </w:r>
+    </w:p>
+    <w:p>
+      <w:pPr>
+        <w:pStyle w:val="Ttulo1"/>
+      </w:pPr>
+      <w:bookmarkStart w:id="4" w:name="_Toc73656168"/>
+      <w:r>
+        <w:t>Java</w:t>
       </w:r>
       <w:bookmarkEnd w:id="4"/>
     </w:p>
     <w:p>
       <w:pPr>
+        <w:jc w:val="both"/>
+        <w:rPr>
+          <w:lang w:val="eu-ES"/>
+        </w:rPr>
+      </w:pPr>
+      <w:proofErr w:type="spellStart"/>
+      <w:r>
+        <w:rPr>
+          <w:lang w:val="eu-ES"/>
+        </w:rPr>
+        <w:t>Sun</w:t>
+      </w:r>
+      <w:proofErr w:type="spellEnd"/>
+      <w:r>
+        <w:rPr>
+          <w:lang w:val="eu-ES"/>
+        </w:rPr>
+        <w:t xml:space="preserve"> </w:t>
+      </w:r>
+      <w:proofErr w:type="spellStart"/>
+      <w:r>
+        <w:rPr>
+          <w:lang w:val="eu-ES"/>
+        </w:rPr>
+        <w:t>Microsystems-</w:t>
+      </w:r>
+      <w:r>
+        <w:rPr>
+          <w:lang w:val="eu-ES"/>
+        </w:rPr>
+        <w:t>ek</w:t>
+      </w:r>
+      <w:proofErr w:type="spellEnd"/>
+      <w:r>
+        <w:rPr>
+          <w:lang w:val="eu-ES"/>
+        </w:rPr>
+        <w:t xml:space="preserve"> garatutako</w:t>
+      </w:r>
+      <w:r>
+        <w:rPr>
+          <w:lang w:val="eu-ES"/>
+        </w:rPr>
+        <w:t xml:space="preserve"> </w:t>
+      </w:r>
+      <w:r>
+        <w:rPr>
+          <w:lang w:val="eu-ES"/>
+        </w:rPr>
+        <w:t xml:space="preserve">programazio lengoaia eta </w:t>
+      </w:r>
+      <w:r>
+        <w:rPr>
+          <w:lang w:val="eu-ES"/>
+        </w:rPr>
+        <w:t>plataforma informatikoa</w:t>
+      </w:r>
+      <w:r>
+        <w:rPr>
+          <w:lang w:val="eu-ES"/>
+        </w:rPr>
+        <w:t xml:space="preserve"> da. Plataforma makina birtual bat da eta </w:t>
+      </w:r>
+      <w:r>
+        <w:rPr>
+          <w:lang w:val="eu-ES"/>
+        </w:rPr>
+        <w:t xml:space="preserve">Java programazio lengoaia </w:t>
+      </w:r>
+      <w:r>
+        <w:rPr>
+          <w:lang w:val="eu-ES"/>
+        </w:rPr>
+        <w:t>eta garapen tresnak</w:t>
+      </w:r>
+      <w:r>
+        <w:rPr>
+          <w:lang w:val="eu-ES"/>
+        </w:rPr>
+        <w:t xml:space="preserve"> erabiliz garatutako aplikazioak exekutatzeko gai </w:t>
+      </w:r>
+      <w:r>
+        <w:rPr>
+          <w:lang w:val="eu-ES"/>
+        </w:rPr>
+        <w:t>da</w:t>
+      </w:r>
+      <w:r>
+        <w:rPr>
+          <w:lang w:val="eu-ES"/>
+        </w:rPr>
+        <w:t>.</w:t>
+      </w:r>
+      <w:r>
+        <w:rPr>
+          <w:lang w:val="eu-ES"/>
+        </w:rPr>
+        <w:t xml:space="preserve"> Proiektuan Java 8 bertsioa erabili da EPF </w:t>
+      </w:r>
+      <w:proofErr w:type="spellStart"/>
+      <w:r>
+        <w:rPr>
+          <w:lang w:val="eu-ES"/>
+        </w:rPr>
+        <w:t>Composer</w:t>
+      </w:r>
+      <w:proofErr w:type="spellEnd"/>
+      <w:r>
+        <w:rPr>
+          <w:lang w:val="eu-ES"/>
+        </w:rPr>
+        <w:t xml:space="preserve">-erako eta Java 11 eta 15 </w:t>
+      </w:r>
+      <w:proofErr w:type="spellStart"/>
+      <w:r>
+        <w:rPr>
+          <w:lang w:val="eu-ES"/>
+        </w:rPr>
+        <w:t>Eclipseko</w:t>
+      </w:r>
+      <w:proofErr w:type="spellEnd"/>
+      <w:r>
+        <w:rPr>
+          <w:lang w:val="eu-ES"/>
+        </w:rPr>
+        <w:t xml:space="preserve"> garapenerako.</w:t>
+      </w:r>
+      <w:r>
+        <w:rPr>
+          <w:lang w:val="eu-ES"/>
+        </w:rPr>
+        <w:t xml:space="preserve"> </w:t>
+      </w:r>
+      <w:r>
+        <w:rPr>
+          <w:lang w:val="eu-ES"/>
+        </w:rPr>
+        <w:t xml:space="preserve">Java programazio lengoaia erabili da </w:t>
+      </w:r>
+      <w:proofErr w:type="spellStart"/>
+      <w:r>
+        <w:rPr>
+          <w:lang w:val="eu-ES"/>
+        </w:rPr>
+        <w:t>ModelEditor</w:t>
+      </w:r>
+      <w:proofErr w:type="spellEnd"/>
+      <w:r>
+        <w:rPr>
+          <w:lang w:val="eu-ES"/>
+        </w:rPr>
+        <w:t xml:space="preserve"> </w:t>
+      </w:r>
+      <w:proofErr w:type="spellStart"/>
+      <w:r>
+        <w:rPr>
+          <w:lang w:val="eu-ES"/>
+        </w:rPr>
+        <w:t>aspisistemaren</w:t>
+      </w:r>
+      <w:proofErr w:type="spellEnd"/>
+      <w:r>
+        <w:rPr>
+          <w:lang w:val="eu-ES"/>
+        </w:rPr>
+        <w:t xml:space="preserve"> garapenerako.</w:t>
+      </w:r>
+    </w:p>
+    <w:p>
+      <w:pPr>
         <w:pStyle w:val="Ttulo1"/>
       </w:pPr>
-      <w:bookmarkStart w:id="5" w:name="_Toc73389985"/>
+      <w:bookmarkStart w:id="5" w:name="_Toc73656169"/>
       <w:proofErr w:type="spellStart"/>
       <w:r>
         <w:t>Eclipse</w:t>
@@ -114,37 +566,61 @@
     </w:p>
     <w:p>
       <w:pPr>
-        <w:pStyle w:val="Ttulo1"/>
-      </w:pPr>
-      <w:bookmarkStart w:id="6" w:name="_Toc73389986"/>
-      <w:proofErr w:type="spellStart"/>
-      <w:r>
-        <w:t>Eclipse</w:t>
-      </w:r>
-      <w:proofErr w:type="spellEnd"/>
-      <w:r>
-        <w:t xml:space="preserve"> </w:t>
-      </w:r>
-      <w:proofErr w:type="spellStart"/>
-      <w:r>
-        <w:t>Process</w:t>
-      </w:r>
-      <w:proofErr w:type="spellEnd"/>
-      <w:r>
-        <w:t xml:space="preserve"> </w:t>
-      </w:r>
-      <w:proofErr w:type="spellStart"/>
-      <w:r>
-        <w:t>Framework</w:t>
-      </w:r>
-      <w:bookmarkEnd w:id="6"/>
-      <w:proofErr w:type="spellEnd"/>
+        <w:jc w:val="both"/>
+        <w:rPr>
+          <w:lang w:val="eu-ES"/>
+        </w:rPr>
+      </w:pPr>
+      <w:r>
+        <w:rPr>
+          <w:lang w:val="eu-ES"/>
+        </w:rPr>
+        <w:t>Kode</w:t>
+      </w:r>
+      <w:r>
+        <w:rPr>
+          <w:lang w:val="eu-ES"/>
+        </w:rPr>
+        <w:t xml:space="preserve"> irekiko software plataforma bat da. </w:t>
+      </w:r>
+      <w:r>
+        <w:rPr>
+          <w:lang w:val="eu-ES"/>
+        </w:rPr>
+        <w:t xml:space="preserve">Ematen </w:t>
+      </w:r>
+      <w:r>
+        <w:rPr>
+          <w:lang w:val="eu-ES"/>
+        </w:rPr>
+        <w:t>zaion erabilera nagusia Javaz programatzeko garapen ingurune integratuarena (IDE) da</w:t>
+      </w:r>
+      <w:r>
+        <w:rPr>
+          <w:lang w:val="eu-ES"/>
+        </w:rPr>
+        <w:t xml:space="preserve">. Proiektuan zehar </w:t>
+      </w:r>
+      <w:proofErr w:type="spellStart"/>
+      <w:r>
+        <w:rPr>
+          <w:lang w:val="eu-ES"/>
+        </w:rPr>
+        <w:t>ModelEditor</w:t>
+      </w:r>
+      <w:proofErr w:type="spellEnd"/>
+      <w:r>
+        <w:rPr>
+          <w:lang w:val="eu-ES"/>
+        </w:rPr>
+        <w:t xml:space="preserve"> azpisistemaren garapenerako erabili da.</w:t>
+      </w:r>
     </w:p>
     <w:p>
       <w:pPr>
         <w:pStyle w:val="Ttulo1"/>
       </w:pPr>
-      <w:bookmarkStart w:id="7" w:name="_Toc73389987"/>
+      <w:bookmarkStart w:id="6" w:name="_Toc73656170"/>
       <w:r>
         <w:t xml:space="preserve">EPF </w:t>
       </w:r>
@@ -152,7 +628,7 @@
       <w:r>
         <w:t>Composer</w:t>
       </w:r>
-      <w:bookmarkEnd w:id="7"/>
+      <w:bookmarkEnd w:id="6"/>
       <w:proofErr w:type="spellEnd"/>
     </w:p>
     <w:p>
@@ -189,7 +665,7 @@
           <w:noProof/>
           <w:lang w:val="eu-ES"/>
         </w:rPr>
-        <w:t>8</w:t>
+        <w:t>7</w:t>
       </w:r>
       <w:r>
         <w:rPr>
@@ -250,8 +726,9 @@
           <w:noProof/>
           <w:lang w:val="eu-ES"/>
         </w:rPr>
+        <w:lastRenderedPageBreak/>
         <w:drawing>
-          <wp:inline distT="0" distB="0" distL="0" distR="0" wp14:anchorId="699F91EC" wp14:editId="29ADF463">
+          <wp:inline distT="0" distB="0" distL="0" distR="0" wp14:anchorId="44496ABC" wp14:editId="4F9075C7">
             <wp:extent cx="5400040" cy="3037840"/>
             <wp:effectExtent l="0" t="0" r="0" b="0"/>
             <wp:docPr id="21" name="Imagen 21"/>
@@ -300,7 +777,7 @@
         </w:drawing>
       </w:r>
     </w:p>
-    <w:bookmarkStart w:id="8" w:name="_Ref73199985"/>
+    <w:bookmarkStart w:id="7" w:name="_Ref73199985"/>
     <w:p>
       <w:pPr>
         <w:pStyle w:val="Descripcin"/>
@@ -327,13 +804,13 @@
         </w:rPr>
         <w:fldChar w:fldCharType="separate"/>
       </w:r>
-      <w:bookmarkStart w:id="9" w:name="_Toc73390202"/>
+      <w:bookmarkStart w:id="8" w:name="_Toc73656400"/>
       <w:r>
         <w:rPr>
           <w:noProof/>
           <w:lang w:val="eu-ES"/>
         </w:rPr>
-        <w:t>8</w:t>
+        <w:t>7</w:t>
       </w:r>
       <w:r>
         <w:rPr>
@@ -384,235 +861,385 @@
         </w:rPr>
         <w:t>. Irudia</w:t>
       </w:r>
+      <w:bookmarkEnd w:id="7"/>
+      <w:r>
+        <w:rPr>
+          <w:lang w:val="eu-ES"/>
+        </w:rPr>
+        <w:t xml:space="preserve">. </w:t>
+      </w:r>
+      <w:proofErr w:type="spellStart"/>
+      <w:r>
+        <w:rPr>
+          <w:lang w:val="eu-ES"/>
+        </w:rPr>
+        <w:t>OpenUP</w:t>
+      </w:r>
+      <w:proofErr w:type="spellEnd"/>
+      <w:r>
+        <w:rPr>
+          <w:lang w:val="eu-ES"/>
+        </w:rPr>
+        <w:t xml:space="preserve"> bizi-zikloa EPF </w:t>
+      </w:r>
+      <w:proofErr w:type="spellStart"/>
+      <w:r>
+        <w:rPr>
+          <w:lang w:val="eu-ES"/>
+        </w:rPr>
+        <w:t>Composer</w:t>
+      </w:r>
+      <w:proofErr w:type="spellEnd"/>
+      <w:r>
+        <w:rPr>
+          <w:lang w:val="eu-ES"/>
+        </w:rPr>
+        <w:t xml:space="preserve"> tresnan.</w:t>
+      </w:r>
       <w:bookmarkEnd w:id="8"/>
-      <w:r>
-        <w:rPr>
-          <w:lang w:val="eu-ES"/>
-        </w:rPr>
-        <w:t xml:space="preserve">. </w:t>
-      </w:r>
-      <w:proofErr w:type="spellStart"/>
-      <w:r>
-        <w:rPr>
-          <w:lang w:val="eu-ES"/>
-        </w:rPr>
-        <w:t>OpenUP</w:t>
-      </w:r>
-      <w:proofErr w:type="spellEnd"/>
-      <w:r>
-        <w:rPr>
-          <w:lang w:val="eu-ES"/>
-        </w:rPr>
-        <w:t xml:space="preserve"> bizi-zikloa EPF </w:t>
-      </w:r>
-      <w:proofErr w:type="spellStart"/>
-      <w:r>
-        <w:rPr>
-          <w:lang w:val="eu-ES"/>
-        </w:rPr>
-        <w:t>Composer</w:t>
-      </w:r>
-      <w:proofErr w:type="spellEnd"/>
-      <w:r>
-        <w:rPr>
-          <w:lang w:val="eu-ES"/>
-        </w:rPr>
-        <w:t xml:space="preserve"> tresnan.</w:t>
-      </w:r>
-      <w:bookmarkEnd w:id="9"/>
     </w:p>
     <w:p>
       <w:pPr>
         <w:pStyle w:val="Ttulo1"/>
       </w:pPr>
-      <w:bookmarkStart w:id="10" w:name="_Toc73389988"/>
-      <w:proofErr w:type="spellStart"/>
-      <w:r>
-        <w:lastRenderedPageBreak/>
-        <w:t>Eclipse</w:t>
-      </w:r>
-      <w:proofErr w:type="spellEnd"/>
-      <w:r>
-        <w:t xml:space="preserve"> </w:t>
-      </w:r>
-      <w:proofErr w:type="spellStart"/>
-      <w:r>
-        <w:t>Modelling</w:t>
-      </w:r>
-      <w:proofErr w:type="spellEnd"/>
-      <w:r>
-        <w:t xml:space="preserve"> </w:t>
-      </w:r>
-      <w:proofErr w:type="spellStart"/>
-      <w:r>
-        <w:t>Framework</w:t>
-      </w:r>
-      <w:bookmarkEnd w:id="10"/>
+      <w:bookmarkStart w:id="9" w:name="_Toc73656171"/>
+      <w:proofErr w:type="spellStart"/>
+      <w:r>
+        <w:t>Xtext</w:t>
+      </w:r>
+      <w:bookmarkEnd w:id="9"/>
       <w:proofErr w:type="spellEnd"/>
     </w:p>
     <w:p>
       <w:pPr>
-        <w:pStyle w:val="Ttulo1"/>
-      </w:pPr>
-      <w:bookmarkStart w:id="11" w:name="_Toc73389989"/>
-      <w:proofErr w:type="spellStart"/>
-      <w:r>
-        <w:t>Xtext</w:t>
-      </w:r>
-      <w:bookmarkEnd w:id="11"/>
-      <w:proofErr w:type="spellEnd"/>
+        <w:jc w:val="both"/>
+        <w:rPr>
+          <w:lang w:val="eu-ES"/>
+        </w:rPr>
+      </w:pPr>
+      <w:r>
+        <w:rPr>
+          <w:lang w:val="eu-ES"/>
+        </w:rPr>
+        <w:t>Programazio</w:t>
+      </w:r>
+      <w:r>
+        <w:rPr>
+          <w:lang w:val="eu-ES"/>
+        </w:rPr>
+        <w:t xml:space="preserve"> lengoaiak eta domeinu espezifiko</w:t>
+      </w:r>
+      <w:r>
+        <w:rPr>
+          <w:lang w:val="eu-ES"/>
+        </w:rPr>
+        <w:t>ko lengoaiak</w:t>
+      </w:r>
+      <w:r>
+        <w:rPr>
+          <w:lang w:val="eu-ES"/>
+        </w:rPr>
+        <w:t xml:space="preserve"> (DSL) garatzeko kode irekiko ingurunea da.</w:t>
+      </w:r>
+      <w:r>
+        <w:rPr>
+          <w:lang w:val="eu-ES"/>
+        </w:rPr>
+        <w:t xml:space="preserve"> </w:t>
+      </w:r>
+      <w:proofErr w:type="spellStart"/>
+      <w:r>
+        <w:rPr>
+          <w:lang w:val="eu-ES"/>
+        </w:rPr>
+        <w:t>Xtext-ek</w:t>
+      </w:r>
+      <w:proofErr w:type="spellEnd"/>
+      <w:r>
+        <w:rPr>
+          <w:lang w:val="eu-ES"/>
+        </w:rPr>
+        <w:t xml:space="preserve"> analizatzaile bat, sintaxi zuhaitz abstraktuaren klase eredua eta </w:t>
+      </w:r>
+      <w:proofErr w:type="spellStart"/>
+      <w:r>
+        <w:rPr>
+          <w:lang w:val="eu-ES"/>
+        </w:rPr>
+        <w:t>Eclipse</w:t>
+      </w:r>
+      <w:proofErr w:type="spellEnd"/>
+      <w:r>
+        <w:rPr>
+          <w:lang w:val="eu-ES"/>
+        </w:rPr>
+        <w:t>-n oinarritutako IDE pertsonalizagarria sortzen ditu.</w:t>
+      </w:r>
+      <w:r>
+        <w:rPr>
+          <w:lang w:val="eu-ES"/>
+        </w:rPr>
+        <w:t xml:space="preserve"> Proiektuan testu editorea sortzeko eta SQL kodea sortzeko erabili da.</w:t>
+      </w:r>
     </w:p>
     <w:p>
       <w:pPr>
         <w:pStyle w:val="Ttulo1"/>
       </w:pPr>
-      <w:bookmarkStart w:id="12" w:name="_Toc73389990"/>
+      <w:bookmarkStart w:id="10" w:name="_Toc73656172"/>
       <w:r>
         <w:t>XSLT</w:t>
+      </w:r>
+      <w:bookmarkEnd w:id="10"/>
+    </w:p>
+    <w:p>
+      <w:pPr>
+        <w:jc w:val="both"/>
+        <w:rPr>
+          <w:lang w:val="eu-ES"/>
+        </w:rPr>
+      </w:pPr>
+      <w:proofErr w:type="spellStart"/>
+      <w:r>
+        <w:rPr>
+          <w:lang w:val="eu-ES"/>
+        </w:rPr>
+        <w:t>eXtensible</w:t>
+      </w:r>
+      <w:proofErr w:type="spellEnd"/>
+      <w:r>
+        <w:rPr>
+          <w:lang w:val="eu-ES"/>
+        </w:rPr>
+        <w:t xml:space="preserve"> </w:t>
+      </w:r>
+      <w:proofErr w:type="spellStart"/>
+      <w:r>
+        <w:rPr>
+          <w:lang w:val="eu-ES"/>
+        </w:rPr>
+        <w:t>Stylesheet</w:t>
+      </w:r>
+      <w:proofErr w:type="spellEnd"/>
+      <w:r>
+        <w:rPr>
+          <w:lang w:val="eu-ES"/>
+        </w:rPr>
+        <w:t xml:space="preserve"> </w:t>
+      </w:r>
+      <w:proofErr w:type="spellStart"/>
+      <w:r>
+        <w:rPr>
+          <w:lang w:val="eu-ES"/>
+        </w:rPr>
+        <w:t>Language</w:t>
+      </w:r>
+      <w:proofErr w:type="spellEnd"/>
+      <w:r>
+        <w:rPr>
+          <w:lang w:val="eu-ES"/>
+        </w:rPr>
+        <w:t xml:space="preserve"> </w:t>
+      </w:r>
+      <w:proofErr w:type="spellStart"/>
+      <w:r>
+        <w:rPr>
+          <w:lang w:val="eu-ES"/>
+        </w:rPr>
+        <w:t>Transformations</w:t>
+      </w:r>
+      <w:proofErr w:type="spellEnd"/>
+      <w:r>
+        <w:rPr>
+          <w:lang w:val="eu-ES"/>
+        </w:rPr>
+        <w:t xml:space="preserve"> (XSLT) </w:t>
+      </w:r>
+      <w:proofErr w:type="spellStart"/>
+      <w:r>
+        <w:rPr>
+          <w:lang w:val="eu-ES"/>
+        </w:rPr>
+        <w:t>XMLn</w:t>
+      </w:r>
+      <w:proofErr w:type="spellEnd"/>
+      <w:r>
+        <w:rPr>
+          <w:lang w:val="eu-ES"/>
+        </w:rPr>
+        <w:t xml:space="preserve"> oinarritutako lengoaia da, XML fitxategiak transformatzeko balio duena.</w:t>
+      </w:r>
+      <w:r>
+        <w:rPr>
+          <w:lang w:val="eu-ES"/>
+        </w:rPr>
+        <w:t xml:space="preserve"> Proiektuan </w:t>
+      </w:r>
+      <w:proofErr w:type="spellStart"/>
+      <w:r>
+        <w:rPr>
+          <w:lang w:val="eu-ES"/>
+        </w:rPr>
+        <w:t>ModelEditor</w:t>
+      </w:r>
+      <w:proofErr w:type="spellEnd"/>
+      <w:r>
+        <w:rPr>
+          <w:lang w:val="eu-ES"/>
+        </w:rPr>
+        <w:t xml:space="preserve"> azpisisteman XMI eredua </w:t>
+      </w:r>
+      <w:proofErr w:type="spellStart"/>
+      <w:r>
+        <w:rPr>
+          <w:lang w:val="eu-ES"/>
+        </w:rPr>
+        <w:t>UMAra</w:t>
+      </w:r>
+      <w:proofErr w:type="spellEnd"/>
+      <w:r>
+        <w:rPr>
+          <w:lang w:val="eu-ES"/>
+        </w:rPr>
+        <w:t xml:space="preserve"> transformatzeko erabili da.</w:t>
+      </w:r>
+    </w:p>
+    <w:p>
+      <w:pPr>
+        <w:pStyle w:val="Ttulo1"/>
+      </w:pPr>
+      <w:bookmarkStart w:id="11" w:name="_Toc73656173"/>
+      <w:proofErr w:type="spellStart"/>
+      <w:r>
+        <w:t>Visual</w:t>
+      </w:r>
+      <w:proofErr w:type="spellEnd"/>
+      <w:r>
+        <w:t xml:space="preserve"> </w:t>
+      </w:r>
+      <w:proofErr w:type="spellStart"/>
+      <w:r>
+        <w:t>Studio</w:t>
+      </w:r>
+      <w:proofErr w:type="spellEnd"/>
+      <w:r>
+        <w:t xml:space="preserve"> Code</w:t>
+      </w:r>
+      <w:bookmarkEnd w:id="11"/>
+    </w:p>
+    <w:p>
+      <w:pPr>
+        <w:jc w:val="both"/>
+        <w:rPr>
+          <w:lang w:val="eu-ES"/>
+        </w:rPr>
+      </w:pPr>
+      <w:r>
+        <w:rPr>
+          <w:lang w:val="eu-ES"/>
+        </w:rPr>
+        <w:t>Microsoftek garatutako kode editorea. Bertsio kontrola,</w:t>
+      </w:r>
+      <w:r>
+        <w:rPr>
+          <w:lang w:val="eu-ES"/>
+        </w:rPr>
+        <w:t xml:space="preserve"> sintaxi nabarmentzea</w:t>
+      </w:r>
+      <w:r>
+        <w:rPr>
+          <w:lang w:val="eu-ES"/>
+        </w:rPr>
+        <w:t xml:space="preserve"> eta</w:t>
+      </w:r>
+      <w:r>
+        <w:rPr>
+          <w:lang w:val="eu-ES"/>
+        </w:rPr>
+        <w:t xml:space="preserve"> kode osatze</w:t>
+      </w:r>
+      <w:r>
+        <w:rPr>
+          <w:lang w:val="eu-ES"/>
+        </w:rPr>
+        <w:t xml:space="preserve"> automatikoa bezalako aukerak eskaintzen ditu</w:t>
+      </w:r>
+      <w:r>
+        <w:rPr>
+          <w:lang w:val="eu-ES"/>
+        </w:rPr>
+        <w:t>.</w:t>
+      </w:r>
+      <w:r>
+        <w:rPr>
+          <w:lang w:val="eu-ES"/>
+        </w:rPr>
+        <w:t xml:space="preserve"> Software librea eta doakoa da. Proiektuan zehar hainbat fitxategi mota editatzeko erabili da. IO-System sistemaren garapenena editore nagusia izan da. Gainera, bertsio kontrolerako ere erabili da, </w:t>
+      </w:r>
+      <w:proofErr w:type="spellStart"/>
+      <w:r>
+        <w:rPr>
+          <w:lang w:val="eu-ES"/>
+        </w:rPr>
+        <w:t>commit</w:t>
+      </w:r>
+      <w:proofErr w:type="spellEnd"/>
+      <w:r>
+        <w:rPr>
+          <w:lang w:val="eu-ES"/>
+        </w:rPr>
+        <w:t xml:space="preserve"> eta </w:t>
+      </w:r>
+      <w:proofErr w:type="spellStart"/>
+      <w:r>
+        <w:rPr>
+          <w:lang w:val="eu-ES"/>
+        </w:rPr>
+        <w:t>push</w:t>
+      </w:r>
+      <w:proofErr w:type="spellEnd"/>
+      <w:r>
+        <w:rPr>
+          <w:lang w:val="eu-ES"/>
+        </w:rPr>
+        <w:t xml:space="preserve"> guztiak bertatik eginez.</w:t>
+      </w:r>
+    </w:p>
+    <w:p>
+      <w:pPr>
+        <w:pStyle w:val="Ttulo1"/>
+      </w:pPr>
+      <w:bookmarkStart w:id="12" w:name="_Toc73656174"/>
+      <w:r>
+        <w:t>Microsoft Office</w:t>
       </w:r>
       <w:bookmarkEnd w:id="12"/>
     </w:p>
     <w:p>
       <w:pPr>
-        <w:pStyle w:val="Ttulo1"/>
-      </w:pPr>
-      <w:bookmarkStart w:id="13" w:name="_Toc73389991"/>
-      <w:proofErr w:type="spellStart"/>
-      <w:r>
-        <w:t>PlantUML</w:t>
-      </w:r>
-      <w:bookmarkEnd w:id="13"/>
-      <w:proofErr w:type="spellEnd"/>
+        <w:jc w:val="both"/>
+        <w:rPr>
+          <w:lang w:val="eu-ES"/>
+        </w:rPr>
+      </w:pPr>
+      <w:r>
+        <w:rPr>
+          <w:lang w:val="eu-ES"/>
+        </w:rPr>
+        <w:t>Microsoftek garatutako ofimatika aplikazioa suitea. Ordainpekoa da Office 365 programaren harpidetza bitartez. Proiektuan zehar Word eta Excel erabili dira memoria eta eranskinak idazteko. PowerPoint erabili da aurkezpena egiteko.</w:t>
+      </w:r>
     </w:p>
     <w:p>
       <w:pPr>
-        <w:jc w:val="both"/>
-        <w:rPr>
-          <w:lang w:val="eu-ES"/>
-        </w:rPr>
-      </w:pPr>
-      <w:r>
-        <w:rPr>
-          <w:lang w:val="eu-ES"/>
-        </w:rPr>
-        <w:t xml:space="preserve">Kode irekiko tresna. Testu planotik abiatuta eta etiketa bidezko lengoaia definitu bat erabiliz, UML diagramak sortzeko balio du. Adibidez, </w:t>
-      </w:r>
-      <w:r>
-        <w:rPr>
-          <w:lang w:val="eu-ES"/>
-        </w:rPr>
-        <w:fldChar w:fldCharType="begin"/>
-      </w:r>
-      <w:r>
-        <w:rPr>
-          <w:lang w:val="eu-ES"/>
-        </w:rPr>
-        <w:instrText xml:space="preserve"> REF _Ref73198247 \h </w:instrText>
-      </w:r>
-      <w:r>
-        <w:rPr>
-          <w:lang w:val="eu-ES"/>
-        </w:rPr>
-      </w:r>
-      <w:r>
-        <w:rPr>
-          <w:lang w:val="eu-ES"/>
-        </w:rPr>
-        <w:fldChar w:fldCharType="separate"/>
-      </w:r>
-      <w:r>
-        <w:rPr>
-          <w:noProof/>
-          <w:lang w:val="eu-ES"/>
-        </w:rPr>
-        <w:t>12</w:t>
-      </w:r>
-      <w:r>
-        <w:rPr>
-          <w:lang w:val="eu-ES"/>
-        </w:rPr>
-        <w:t>.</w:t>
-      </w:r>
-      <w:r>
-        <w:rPr>
-          <w:noProof/>
-          <w:lang w:val="eu-ES"/>
-        </w:rPr>
-        <w:t>1</w:t>
-      </w:r>
-      <w:r>
-        <w:rPr>
-          <w:lang w:val="eu-ES"/>
-        </w:rPr>
-        <w:t>. Irudia</w:t>
-      </w:r>
-      <w:r>
-        <w:rPr>
-          <w:lang w:val="eu-ES"/>
-        </w:rPr>
-        <w:fldChar w:fldCharType="end"/>
-      </w:r>
-      <w:r>
-        <w:rPr>
-          <w:lang w:val="eu-ES"/>
-        </w:rPr>
-        <w:fldChar w:fldCharType="begin"/>
-      </w:r>
-      <w:r>
-        <w:rPr>
-          <w:lang w:val="eu-ES"/>
-        </w:rPr>
-        <w:instrText xml:space="preserve"> REF _Ref73198247 \h </w:instrText>
-      </w:r>
-      <w:r>
-        <w:rPr>
-          <w:lang w:val="eu-ES"/>
-        </w:rPr>
-      </w:r>
-      <w:r>
-        <w:rPr>
-          <w:lang w:val="eu-ES"/>
-        </w:rPr>
-        <w:fldChar w:fldCharType="separate"/>
-      </w:r>
-      <w:r>
-        <w:rPr>
-          <w:noProof/>
-          <w:lang w:val="eu-ES"/>
-        </w:rPr>
-        <w:t>12</w:t>
-      </w:r>
-      <w:r>
-        <w:rPr>
-          <w:lang w:val="eu-ES"/>
-        </w:rPr>
-        <w:t>.</w:t>
-      </w:r>
-      <w:r>
-        <w:rPr>
-          <w:noProof/>
-          <w:lang w:val="eu-ES"/>
-        </w:rPr>
-        <w:t>1</w:t>
-      </w:r>
-      <w:r>
-        <w:rPr>
-          <w:lang w:val="eu-ES"/>
-        </w:rPr>
-        <w:t>. Irudia</w:t>
-      </w:r>
-      <w:r>
-        <w:rPr>
-          <w:lang w:val="eu-ES"/>
-        </w:rPr>
-        <w:fldChar w:fldCharType="end"/>
-      </w:r>
-      <w:r>
-        <w:rPr>
-          <w:lang w:val="eu-ES"/>
-        </w:rPr>
-        <w:t xml:space="preserve"> lengoaia deskriptiboa erakusten da eta horretatik sortutako diagrama sinple baten eredua. </w:t>
-      </w:r>
+        <w:pStyle w:val="Ttulo1"/>
+      </w:pPr>
+      <w:bookmarkStart w:id="13" w:name="_Toc73656175"/>
+      <w:proofErr w:type="spellStart"/>
+      <w:r>
+        <w:t>PlantUML</w:t>
+      </w:r>
+      <w:bookmarkEnd w:id="13"/>
+      <w:proofErr w:type="spellEnd"/>
     </w:p>
     <w:p>
       <w:pPr>
@@ -625,25 +1252,100 @@
         <w:rPr>
           <w:lang w:val="eu-ES"/>
         </w:rPr>
-        <w:t xml:space="preserve">Proiektu honetan, </w:t>
-      </w:r>
-      <w:proofErr w:type="spellStart"/>
-      <w:r>
-        <w:rPr>
-          <w:lang w:val="eu-ES"/>
-        </w:rPr>
-        <w:t>OpenUP</w:t>
-      </w:r>
-      <w:proofErr w:type="spellEnd"/>
-      <w:r>
-        <w:rPr>
-          <w:lang w:val="eu-ES"/>
-        </w:rPr>
-        <w:t xml:space="preserve"> metodologiak eskatzen dituen erabilpen kasuen ereduak sortzeko erabili da.</w:t>
+        <w:t xml:space="preserve">Kode irekiko tresna. Testu planotik abiatuta eta etiketa bidezko lengoaia definitu bat erabiliz, UML diagramak sortzeko balio du. Adibidez, </w:t>
+      </w:r>
+      <w:r>
+        <w:rPr>
+          <w:lang w:val="eu-ES"/>
+        </w:rPr>
+        <w:fldChar w:fldCharType="begin"/>
+      </w:r>
+      <w:r>
+        <w:rPr>
+          <w:lang w:val="eu-ES"/>
+        </w:rPr>
+        <w:instrText xml:space="preserve"> REF _Ref73198247 \h </w:instrText>
+      </w:r>
+      <w:r>
+        <w:rPr>
+          <w:lang w:val="eu-ES"/>
+        </w:rPr>
+      </w:r>
+      <w:r>
+        <w:rPr>
+          <w:lang w:val="eu-ES"/>
+        </w:rPr>
+        <w:fldChar w:fldCharType="separate"/>
+      </w:r>
+      <w:r>
+        <w:rPr>
+          <w:noProof/>
+          <w:lang w:val="eu-ES"/>
+        </w:rPr>
+        <w:t>12</w:t>
+      </w:r>
+      <w:r>
+        <w:rPr>
+          <w:lang w:val="eu-ES"/>
+        </w:rPr>
+        <w:t>.</w:t>
+      </w:r>
+      <w:r>
+        <w:rPr>
+          <w:noProof/>
+          <w:lang w:val="eu-ES"/>
+        </w:rPr>
+        <w:t>1</w:t>
+      </w:r>
+      <w:r>
+        <w:rPr>
+          <w:lang w:val="eu-ES"/>
+        </w:rPr>
+        <w:t>. Irudia</w:t>
+      </w:r>
+      <w:r>
+        <w:rPr>
+          <w:lang w:val="eu-ES"/>
+        </w:rPr>
+        <w:fldChar w:fldCharType="end"/>
+      </w:r>
+      <w:r>
+        <w:rPr>
+          <w:lang w:val="eu-ES"/>
+        </w:rPr>
+        <w:t xml:space="preserve"> lengoaia deskriptiboa erakusten da eta horretatik sortutako diagrama sinple baten eredua. </w:t>
       </w:r>
     </w:p>
     <w:p>
       <w:pPr>
+        <w:jc w:val="both"/>
+        <w:rPr>
+          <w:lang w:val="eu-ES"/>
+        </w:rPr>
+      </w:pPr>
+      <w:r>
+        <w:rPr>
+          <w:lang w:val="eu-ES"/>
+        </w:rPr>
+        <w:t xml:space="preserve">Proiektu honetan, </w:t>
+      </w:r>
+      <w:proofErr w:type="spellStart"/>
+      <w:r>
+        <w:rPr>
+          <w:lang w:val="eu-ES"/>
+        </w:rPr>
+        <w:t>OpenUP</w:t>
+      </w:r>
+      <w:proofErr w:type="spellEnd"/>
+      <w:r>
+        <w:rPr>
+          <w:lang w:val="eu-ES"/>
+        </w:rPr>
+        <w:t xml:space="preserve"> metodologiak eskatzen dituen erabilpen kasuen ereduak sortzeko erabili da.</w:t>
+      </w:r>
+    </w:p>
+    <w:p>
+      <w:pPr>
         <w:keepNext/>
         <w:jc w:val="center"/>
         <w:rPr>
@@ -655,8 +1357,9 @@
           <w:noProof/>
           <w:lang w:val="eu-ES"/>
         </w:rPr>
+        <w:lastRenderedPageBreak/>
         <w:drawing>
-          <wp:inline distT="0" distB="0" distL="0" distR="0" wp14:anchorId="118531CA" wp14:editId="3DD3D239">
+          <wp:inline distT="0" distB="0" distL="0" distR="0" wp14:anchorId="74033812" wp14:editId="3A8AF024">
             <wp:extent cx="4333367" cy="1733550"/>
             <wp:effectExtent l="0" t="0" r="0" b="0"/>
             <wp:docPr id="16" name="Imagen 16"/>
@@ -732,7 +1435,7 @@
         </w:rPr>
         <w:fldChar w:fldCharType="separate"/>
       </w:r>
-      <w:bookmarkStart w:id="15" w:name="_Toc73390203"/>
+      <w:bookmarkStart w:id="15" w:name="_Toc73656401"/>
       <w:r>
         <w:rPr>
           <w:noProof/>
@@ -830,13 +1533,11 @@
       <w:pPr>
         <w:pStyle w:val="Ttulo1"/>
       </w:pPr>
-      <w:bookmarkStart w:id="16" w:name="_Toc73389992"/>
-      <w:proofErr w:type="spellStart"/>
-      <w:r>
-        <w:t>Drupal</w:t>
+      <w:bookmarkStart w:id="16" w:name="_Toc73656176"/>
+      <w:r>
+        <w:t>Draw.io</w:t>
       </w:r>
       <w:bookmarkEnd w:id="16"/>
-      <w:proofErr w:type="spellEnd"/>
     </w:p>
     <w:p>
       <w:pPr>
@@ -845,33 +1546,43 @@
           <w:lang w:val="eu-ES"/>
         </w:rPr>
       </w:pPr>
-      <w:proofErr w:type="spellStart"/>
-      <w:r>
-        <w:rPr>
-          <w:lang w:val="eu-ES"/>
-        </w:rPr>
-        <w:t>Drupal</w:t>
-      </w:r>
-      <w:proofErr w:type="spellEnd"/>
-      <w:r>
-        <w:rPr>
-          <w:lang w:val="eu-ES"/>
-        </w:rPr>
-        <w:t xml:space="preserve"> edukiak kudeatzeko sistema edo CMS librea, modularra eta oso </w:t>
-      </w:r>
-      <w:proofErr w:type="spellStart"/>
-      <w:r>
-        <w:rPr>
-          <w:lang w:val="eu-ES"/>
-        </w:rPr>
-        <w:t>konfiguragarria</w:t>
-      </w:r>
-      <w:proofErr w:type="spellEnd"/>
-      <w:r>
-        <w:rPr>
-          <w:lang w:val="eu-ES"/>
-        </w:rPr>
-        <w:t xml:space="preserve"> da. Sistema dinamikoa da, hau da, zerbitzariaren edukiak modu finkoan biltegiratu beharrean, orrien testu-edukia eta beste konfigurazio batzuk datu-base batean biltegiratzen dira eta web-ingurune bat erabiliz editatzen dira. </w:t>
+      <w:r>
+        <w:rPr>
+          <w:lang w:val="eu-ES"/>
+        </w:rPr>
+        <w:t xml:space="preserve">Hainbat motatako diagramak sortzeko aukera ematen duen softwarea da. Eskuz sortzen dira diagramak eta bi aukera daude aplikazioa erabiltzeko: online edo </w:t>
+      </w:r>
+      <w:proofErr w:type="spellStart"/>
+      <w:r>
+        <w:rPr>
+          <w:lang w:val="eu-ES"/>
+        </w:rPr>
+        <w:t>offline</w:t>
+      </w:r>
+      <w:proofErr w:type="spellEnd"/>
+      <w:r>
+        <w:rPr>
+          <w:lang w:val="eu-ES"/>
+        </w:rPr>
+        <w:t xml:space="preserve">. Proiektuan zehar aplikazio hau erabili izan da dokumentazioan agertzen diren diagrama </w:t>
+      </w:r>
+      <w:r>
+        <w:rPr>
+          <w:lang w:val="eu-ES"/>
+        </w:rPr>
+        <w:t>batzuk</w:t>
+      </w:r>
+      <w:r>
+        <w:rPr>
+          <w:lang w:val="eu-ES"/>
+        </w:rPr>
+        <w:t xml:space="preserve"> egiteko</w:t>
+      </w:r>
+      <w:r>
+        <w:rPr>
+          <w:lang w:val="eu-ES"/>
+        </w:rPr>
+        <w:t xml:space="preserve">. </w:t>
       </w:r>
       <w:r>
         <w:rPr>
@@ -883,7 +1594,7 @@
         <w:rPr>
           <w:lang w:val="eu-ES"/>
         </w:rPr>
-        <w:instrText xml:space="preserve"> REF _Ref73198585 \h </w:instrText>
+        <w:instrText xml:space="preserve"> REF _Ref73640529 \h </w:instrText>
       </w:r>
       <w:r>
         <w:rPr>
@@ -917,11 +1628,13 @@
         <w:t>1</w:t>
       </w:r>
       <w:r>
-        <w:rPr>
-          <w:lang w:val="eu-ES"/>
-        </w:rPr>
-        <w:t>. Irudia</w:t>
-      </w:r>
+        <w:t xml:space="preserve">. </w:t>
+      </w:r>
+      <w:proofErr w:type="spellStart"/>
+      <w:r>
+        <w:t>Irudia</w:t>
+      </w:r>
+      <w:proofErr w:type="spellEnd"/>
       <w:r>
         <w:rPr>
           <w:lang w:val="eu-ES"/>
@@ -932,64 +1645,39 @@
         <w:rPr>
           <w:lang w:val="eu-ES"/>
         </w:rPr>
-        <w:t xml:space="preserve">n proiektuan sortutako </w:t>
-      </w:r>
-      <w:proofErr w:type="spellStart"/>
-      <w:r>
-        <w:rPr>
-          <w:lang w:val="eu-ES"/>
-        </w:rPr>
-        <w:t>Drupal</w:t>
-      </w:r>
-      <w:proofErr w:type="spellEnd"/>
-      <w:r>
-        <w:rPr>
-          <w:lang w:val="eu-ES"/>
-        </w:rPr>
-        <w:t xml:space="preserve"> webgunea ikus daiteke.</w:t>
+        <w:t xml:space="preserve">n </w:t>
+      </w:r>
+      <w:proofErr w:type="spellStart"/>
+      <w:r>
+        <w:rPr>
+          <w:lang w:val="eu-ES"/>
+        </w:rPr>
+        <w:t>driagrama</w:t>
+      </w:r>
+      <w:proofErr w:type="spellEnd"/>
+      <w:r>
+        <w:rPr>
+          <w:lang w:val="eu-ES"/>
+        </w:rPr>
+        <w:t xml:space="preserve"> adibide bat ikus daiteke.</w:t>
       </w:r>
     </w:p>
     <w:p>
       <w:pPr>
-        <w:jc w:val="both"/>
-        <w:rPr>
-          <w:lang w:val="eu-ES"/>
-        </w:rPr>
-      </w:pPr>
-      <w:proofErr w:type="spellStart"/>
-      <w:r>
-        <w:rPr>
-          <w:lang w:val="eu-ES"/>
-        </w:rPr>
-        <w:t>ProMeta</w:t>
-      </w:r>
-      <w:proofErr w:type="spellEnd"/>
-      <w:r>
-        <w:rPr>
-          <w:lang w:val="eu-ES"/>
-        </w:rPr>
-        <w:t xml:space="preserve"> IO-System sistemaren interfaze moduan erabili da, datuen sarrera/irteerak kudeatzeko.</w:t>
-      </w:r>
-    </w:p>
-    <w:p>
-      <w:pPr>
         <w:keepNext/>
         <w:jc w:val="center"/>
-        <w:rPr>
-          <w:lang w:val="eu-ES"/>
-        </w:rPr>
-      </w:pPr>
-      <w:r>
-        <w:rPr>
+      </w:pPr>
+      <w:r>
+        <w:rPr>
+          <w:rFonts w:eastAsia="Calibri" w:cs="Times New Roman"/>
           <w:noProof/>
-          <w:lang w:val="eu-ES"/>
-        </w:rPr>
-        <w:lastRenderedPageBreak/>
+          <w:lang w:eastAsia="es-ES"/>
+        </w:rPr>
         <w:drawing>
-          <wp:inline distT="0" distB="0" distL="0" distR="0" wp14:anchorId="0234A542" wp14:editId="38B49292">
-            <wp:extent cx="5400040" cy="3037205"/>
-            <wp:effectExtent l="0" t="0" r="6350" b="5080"/>
-            <wp:docPr id="17" name="Imagen 17"/>
+          <wp:inline distT="0" distB="0" distL="0" distR="0" wp14:anchorId="7F2B7A9A" wp14:editId="420B6ADE">
+            <wp:extent cx="4958443" cy="2279811"/>
+            <wp:effectExtent l="0" t="0" r="0" b="6350"/>
+            <wp:docPr id="71" name="Imagen 71"/>
             <wp:cNvGraphicFramePr>
               <a:graphicFrameLocks xmlns:a="http://schemas.openxmlformats.org/drawingml/2006/main" noChangeAspect="1"/>
             </wp:cNvGraphicFramePr>
@@ -997,11 +1685,17 @@
               <a:graphicData uri="http://schemas.openxmlformats.org/drawingml/2006/picture">
                 <pic:pic xmlns:pic="http://schemas.openxmlformats.org/drawingml/2006/picture">
                   <pic:nvPicPr>
-                    <pic:cNvPr id="1" name=""/>
+                    <pic:cNvPr id="9" name="drawio.PNG"/>
                     <pic:cNvPicPr/>
                   </pic:nvPicPr>
                   <pic:blipFill>
-                    <a:blip r:embed="rId10"/>
+                    <a:blip r:embed="rId10" cstate="print">
+                      <a:extLst>
+                        <a:ext uri="{28A0092B-C50C-407E-A947-70E740481C1C}">
+                          <a14:useLocalDpi xmlns:a14="http://schemas.microsoft.com/office/drawing/2010/main" val="0"/>
+                        </a:ext>
+                      </a:extLst>
+                    </a:blip>
                     <a:stretch>
                       <a:fillRect/>
                     </a:stretch>
@@ -1009,7 +1703,7 @@
                   <pic:spPr>
                     <a:xfrm>
                       <a:off x="0" y="0"/>
-                      <a:ext cx="5400040" cy="3037205"/>
+                      <a:ext cx="4963309" cy="2282048"/>
                     </a:xfrm>
                     <a:prstGeom prst="rect">
                       <a:avLst/>
@@ -1022,7 +1716,7 @@
         </w:drawing>
       </w:r>
     </w:p>
-    <w:bookmarkStart w:id="17" w:name="_Ref73198585"/>
+    <w:bookmarkStart w:id="17" w:name="_Ref73640529"/>
     <w:p>
       <w:pPr>
         <w:pStyle w:val="Descripcin"/>
@@ -1049,7 +1743,7 @@
         </w:rPr>
         <w:fldChar w:fldCharType="separate"/>
       </w:r>
-      <w:bookmarkStart w:id="18" w:name="_Toc73390204"/>
+      <w:bookmarkStart w:id="18" w:name="_Toc73656402"/>
       <w:r>
         <w:rPr>
           <w:noProof/>
@@ -1101,31 +1795,24 @@
         <w:fldChar w:fldCharType="end"/>
       </w:r>
       <w:r>
-        <w:rPr>
-          <w:lang w:val="eu-ES"/>
-        </w:rPr>
-        <w:t>. Irudia</w:t>
+        <w:t xml:space="preserve">. </w:t>
+      </w:r>
+      <w:proofErr w:type="spellStart"/>
+      <w:r>
+        <w:t>Irudia</w:t>
       </w:r>
       <w:bookmarkEnd w:id="17"/>
-      <w:r>
-        <w:rPr>
-          <w:lang w:val="eu-ES"/>
-        </w:rPr>
-        <w:t xml:space="preserve">. Proiektuan sortutako </w:t>
-      </w:r>
-      <w:proofErr w:type="spellStart"/>
-      <w:r>
-        <w:rPr>
-          <w:lang w:val="eu-ES"/>
-        </w:rPr>
-        <w:t>Drupal</w:t>
-      </w:r>
-      <w:proofErr w:type="spellEnd"/>
-      <w:r>
-        <w:rPr>
-          <w:lang w:val="eu-ES"/>
-        </w:rPr>
-        <w:t xml:space="preserve"> webgunea.</w:t>
+      <w:proofErr w:type="spellEnd"/>
+      <w:r>
+        <w:t xml:space="preserve">. Draw.io diagrama </w:t>
+      </w:r>
+      <w:proofErr w:type="spellStart"/>
+      <w:r>
+        <w:t>adibidea</w:t>
+      </w:r>
+      <w:proofErr w:type="spellEnd"/>
+      <w:r>
+        <w:t>.</w:t>
       </w:r>
       <w:bookmarkEnd w:id="18"/>
     </w:p>
@@ -1133,53 +1820,48 @@
       <w:pPr>
         <w:pStyle w:val="Ttulo1"/>
       </w:pPr>
-      <w:bookmarkStart w:id="19" w:name="_Toc73389993"/>
-      <w:r>
-        <w:t>XAMPP</w:t>
+      <w:bookmarkStart w:id="19" w:name="_Toc73656177"/>
+      <w:proofErr w:type="spellStart"/>
+      <w:r>
+        <w:t>Drupal</w:t>
       </w:r>
       <w:bookmarkEnd w:id="19"/>
+      <w:proofErr w:type="spellEnd"/>
     </w:p>
     <w:p>
       <w:pPr>
-        <w:rPr>
-          <w:lang w:val="eu-ES"/>
-        </w:rPr>
-      </w:pPr>
-      <w:r>
-        <w:rPr>
-          <w:lang w:val="eu-ES"/>
-        </w:rPr>
-        <w:t xml:space="preserve">XAMPP software libreko pakete bat da, nagusiki </w:t>
-      </w:r>
-      <w:proofErr w:type="spellStart"/>
-      <w:r>
-        <w:rPr>
-          <w:i/>
-          <w:iCs/>
-          <w:lang w:val="eu-ES"/>
-        </w:rPr>
-        <w:t>MySQL</w:t>
-      </w:r>
-      <w:proofErr w:type="spellEnd"/>
-      <w:r>
-        <w:rPr>
-          <w:lang w:val="eu-ES"/>
-        </w:rPr>
-        <w:t xml:space="preserve"> datu-baseen kudeaketa sistema eta </w:t>
-      </w:r>
-      <w:r>
-        <w:rPr>
-          <w:i/>
-          <w:iCs/>
-          <w:lang w:val="eu-ES"/>
-        </w:rPr>
-        <w:t>Apache</w:t>
-      </w:r>
-      <w:r>
-        <w:rPr>
-          <w:lang w:val="eu-ES"/>
-        </w:rPr>
-        <w:t xml:space="preserve"> web zerbitzaria integratzen duena. </w:t>
+        <w:jc w:val="both"/>
+        <w:rPr>
+          <w:lang w:val="eu-ES"/>
+        </w:rPr>
+      </w:pPr>
+      <w:proofErr w:type="spellStart"/>
+      <w:r>
+        <w:rPr>
+          <w:lang w:val="eu-ES"/>
+        </w:rPr>
+        <w:t>Drupal</w:t>
+      </w:r>
+      <w:proofErr w:type="spellEnd"/>
+      <w:r>
+        <w:rPr>
+          <w:lang w:val="eu-ES"/>
+        </w:rPr>
+        <w:t xml:space="preserve"> edukiak kudeatzeko sistema edo CMS librea, modularra eta oso </w:t>
+      </w:r>
+      <w:proofErr w:type="spellStart"/>
+      <w:r>
+        <w:rPr>
+          <w:lang w:val="eu-ES"/>
+        </w:rPr>
+        <w:t>konfiguragarria</w:t>
+      </w:r>
+      <w:proofErr w:type="spellEnd"/>
+      <w:r>
+        <w:rPr>
+          <w:lang w:val="eu-ES"/>
+        </w:rPr>
+        <w:t xml:space="preserve"> da. Sistema dinamikoa da, hau da, zerbitzariaren edukiak modu finkoan biltegiratu beharrean, orrien testu-edukia eta beste konfigurazio batzuk datu-base batean biltegiratzen dira eta web-ingurune bat erabiliz editatzen dira. </w:t>
       </w:r>
       <w:r>
         <w:rPr>
@@ -1191,7 +1873,7 @@
         <w:rPr>
           <w:lang w:val="eu-ES"/>
         </w:rPr>
-        <w:instrText xml:space="preserve"> REF _Ref73198140 \h </w:instrText>
+        <w:instrText xml:space="preserve"> REF _Ref73198585 \h </w:instrText>
       </w:r>
       <w:r>
         <w:rPr>
@@ -1240,48 +1922,43 @@
         <w:rPr>
           <w:lang w:val="eu-ES"/>
         </w:rPr>
-        <w:t xml:space="preserve">n ikus daiteke </w:t>
-      </w:r>
-      <w:proofErr w:type="spellStart"/>
-      <w:r>
-        <w:rPr>
-          <w:lang w:val="eu-ES"/>
-        </w:rPr>
-        <w:t>XAMPPen</w:t>
-      </w:r>
-      <w:proofErr w:type="spellEnd"/>
-      <w:r>
-        <w:rPr>
-          <w:lang w:val="eu-ES"/>
-        </w:rPr>
-        <w:t xml:space="preserve"> erabileraren adibide bat.</w:t>
+        <w:t xml:space="preserve">n proiektuan sortutako </w:t>
+      </w:r>
+      <w:proofErr w:type="spellStart"/>
+      <w:r>
+        <w:rPr>
+          <w:lang w:val="eu-ES"/>
+        </w:rPr>
+        <w:t>Drupal</w:t>
+      </w:r>
+      <w:proofErr w:type="spellEnd"/>
+      <w:r>
+        <w:rPr>
+          <w:lang w:val="eu-ES"/>
+        </w:rPr>
+        <w:t xml:space="preserve"> webgunea ikus daiteke.</w:t>
       </w:r>
     </w:p>
     <w:p>
       <w:pPr>
-        <w:rPr>
-          <w:lang w:val="eu-ES"/>
-        </w:rPr>
-      </w:pPr>
-      <w:r>
-        <w:rPr>
-          <w:lang w:val="eu-ES"/>
-        </w:rPr>
-        <w:t xml:space="preserve">Proiektuan honetan </w:t>
-      </w:r>
-      <w:proofErr w:type="spellStart"/>
-      <w:r>
-        <w:rPr>
-          <w:lang w:val="eu-ES"/>
-        </w:rPr>
-        <w:t>Drupal</w:t>
-      </w:r>
-      <w:proofErr w:type="spellEnd"/>
-      <w:r>
-        <w:rPr>
-          <w:lang w:val="eu-ES"/>
-        </w:rPr>
-        <w:t xml:space="preserve"> webgunea lokalean garatzeko erabili da.</w:t>
+        <w:jc w:val="both"/>
+        <w:rPr>
+          <w:lang w:val="eu-ES"/>
+        </w:rPr>
+      </w:pPr>
+      <w:proofErr w:type="spellStart"/>
+      <w:r>
+        <w:rPr>
+          <w:lang w:val="eu-ES"/>
+        </w:rPr>
+        <w:t>ProMeta</w:t>
+      </w:r>
+      <w:proofErr w:type="spellEnd"/>
+      <w:r>
+        <w:rPr>
+          <w:lang w:val="eu-ES"/>
+        </w:rPr>
+        <w:t xml:space="preserve"> IO-System sistemaren interfaze moduan erabili da, datuen sarrera/irteerak kudeatzeko.</w:t>
       </w:r>
     </w:p>
     <w:p>
@@ -1297,11 +1974,12 @@
           <w:noProof/>
           <w:lang w:val="eu-ES"/>
         </w:rPr>
+        <w:lastRenderedPageBreak/>
         <w:drawing>
-          <wp:inline distT="0" distB="0" distL="0" distR="0" wp14:anchorId="0267AA5C" wp14:editId="5DFF4231">
-            <wp:extent cx="3746765" cy="2416628"/>
-            <wp:effectExtent l="0" t="0" r="6350" b="3175"/>
-            <wp:docPr id="20" name="Imagen 20"/>
+          <wp:inline distT="0" distB="0" distL="0" distR="0" wp14:anchorId="4B0FA97A" wp14:editId="32E59D90">
+            <wp:extent cx="5400040" cy="3037205"/>
+            <wp:effectExtent l="0" t="0" r="6350" b="5080"/>
+            <wp:docPr id="17" name="Imagen 17"/>
             <wp:cNvGraphicFramePr>
               <a:graphicFrameLocks xmlns:a="http://schemas.openxmlformats.org/drawingml/2006/main" noChangeAspect="1"/>
             </wp:cNvGraphicFramePr>
@@ -1321,7 +1999,7 @@
                   <pic:spPr>
                     <a:xfrm>
                       <a:off x="0" y="0"/>
-                      <a:ext cx="3749925" cy="2418666"/>
+                      <a:ext cx="5400040" cy="3037205"/>
                     </a:xfrm>
                     <a:prstGeom prst="rect">
                       <a:avLst/>
@@ -1333,15 +2011,8 @@
           </wp:inline>
         </w:drawing>
       </w:r>
-      <w:r>
-        <w:rPr>
-          <w:szCs w:val="20"/>
-          <w:lang w:val="eu-ES"/>
-        </w:rPr>
-        <w:t xml:space="preserve"> </w:t>
-      </w:r>
     </w:p>
-    <w:bookmarkStart w:id="20" w:name="_Ref73198140"/>
+    <w:bookmarkStart w:id="20" w:name="_Ref73198585"/>
     <w:p>
       <w:pPr>
         <w:pStyle w:val="Descripcin"/>
@@ -1368,7 +2039,7 @@
         </w:rPr>
         <w:fldChar w:fldCharType="separate"/>
       </w:r>
-      <w:bookmarkStart w:id="21" w:name="_Toc73390205"/>
+      <w:bookmarkStart w:id="21" w:name="_Toc73656403"/>
       <w:r>
         <w:rPr>
           <w:noProof/>
@@ -1430,21 +2101,21 @@
         <w:rPr>
           <w:lang w:val="eu-ES"/>
         </w:rPr>
-        <w:t xml:space="preserve">. XAMPP kontrol panela Apache eta </w:t>
-      </w:r>
-      <w:proofErr w:type="spellStart"/>
-      <w:r>
-        <w:rPr>
-          <w:lang w:val="eu-ES"/>
-        </w:rPr>
-        <w:t>MySQL</w:t>
-      </w:r>
-      <w:proofErr w:type="spellEnd"/>
-      <w:r>
-        <w:rPr>
-          <w:lang w:val="eu-ES"/>
-        </w:rPr>
-        <w:t xml:space="preserve"> hasieratzeko.</w:t>
+        <w:t xml:space="preserve">. Proiektuan sortutako </w:t>
+      </w:r>
+      <w:proofErr w:type="spellStart"/>
+      <w:r>
+        <w:rPr>
+          <w:lang w:val="eu-ES"/>
+        </w:rPr>
+        <w:t>Drupal</w:t>
+      </w:r>
+      <w:proofErr w:type="spellEnd"/>
+      <w:r>
+        <w:rPr>
+          <w:lang w:val="eu-ES"/>
+        </w:rPr>
+        <w:t xml:space="preserve"> webgunea.</w:t>
       </w:r>
       <w:bookmarkEnd w:id="21"/>
     </w:p>
@@ -1452,76 +2123,53 @@
       <w:pPr>
         <w:pStyle w:val="Ttulo1"/>
       </w:pPr>
-      <w:bookmarkStart w:id="22" w:name="_Toc73389994"/>
-      <w:proofErr w:type="spellStart"/>
-      <w:r>
-        <w:t>Pantheon</w:t>
+      <w:bookmarkStart w:id="22" w:name="_Toc73656178"/>
+      <w:r>
+        <w:t>XAMPP</w:t>
       </w:r>
       <w:bookmarkEnd w:id="22"/>
-      <w:proofErr w:type="spellEnd"/>
     </w:p>
     <w:p>
       <w:pPr>
-        <w:jc w:val="both"/>
-        <w:rPr>
-          <w:lang w:val="eu-ES"/>
-        </w:rPr>
-      </w:pPr>
-      <w:proofErr w:type="spellStart"/>
-      <w:r>
-        <w:rPr>
-          <w:lang w:val="eu-ES"/>
-        </w:rPr>
-        <w:t>Pantheon</w:t>
-      </w:r>
-      <w:proofErr w:type="spellEnd"/>
-      <w:r>
-        <w:rPr>
-          <w:lang w:val="eu-ES"/>
-        </w:rPr>
-        <w:t xml:space="preserve"> kode irekiko </w:t>
-      </w:r>
-      <w:proofErr w:type="spellStart"/>
-      <w:r>
-        <w:rPr>
-          <w:lang w:val="eu-ES"/>
-        </w:rPr>
-        <w:t>Drupal</w:t>
-      </w:r>
-      <w:proofErr w:type="spellEnd"/>
-      <w:r>
-        <w:rPr>
-          <w:lang w:val="eu-ES"/>
-        </w:rPr>
-        <w:t xml:space="preserve"> eta </w:t>
-      </w:r>
-      <w:proofErr w:type="spellStart"/>
-      <w:r>
-        <w:rPr>
-          <w:lang w:val="eu-ES"/>
-        </w:rPr>
-        <w:t>WordPress</w:t>
-      </w:r>
-      <w:proofErr w:type="spellEnd"/>
-      <w:r>
-        <w:rPr>
-          <w:lang w:val="eu-ES"/>
-        </w:rPr>
-        <w:t xml:space="preserve"> webguneetarako </w:t>
-      </w:r>
-      <w:proofErr w:type="spellStart"/>
-      <w:r>
-        <w:rPr>
-          <w:lang w:val="eu-ES"/>
-        </w:rPr>
-        <w:t>hosting</w:t>
-      </w:r>
-      <w:proofErr w:type="spellEnd"/>
-      <w:r>
-        <w:rPr>
-          <w:lang w:val="eu-ES"/>
-        </w:rPr>
-        <w:t xml:space="preserve"> plataforma da. </w:t>
+        <w:rPr>
+          <w:lang w:val="eu-ES"/>
+        </w:rPr>
+      </w:pPr>
+      <w:r>
+        <w:rPr>
+          <w:lang w:val="eu-ES"/>
+        </w:rPr>
+        <w:t xml:space="preserve">XAMPP software libreko pakete bat da, nagusiki </w:t>
+      </w:r>
+      <w:proofErr w:type="spellStart"/>
+      <w:r>
+        <w:rPr>
+          <w:i/>
+          <w:iCs/>
+          <w:lang w:val="eu-ES"/>
+        </w:rPr>
+        <w:t>MySQL</w:t>
+      </w:r>
+      <w:proofErr w:type="spellEnd"/>
+      <w:r>
+        <w:rPr>
+          <w:lang w:val="eu-ES"/>
+        </w:rPr>
+        <w:t xml:space="preserve"> datu-baseen kudeaketa sistema eta </w:t>
+      </w:r>
+      <w:r>
+        <w:rPr>
+          <w:i/>
+          <w:iCs/>
+          <w:lang w:val="eu-ES"/>
+        </w:rPr>
+        <w:t>Apache</w:t>
+      </w:r>
+      <w:r>
+        <w:rPr>
+          <w:lang w:val="eu-ES"/>
+        </w:rPr>
+        <w:t xml:space="preserve"> web zerbitzaria integratzen duena. </w:t>
       </w:r>
       <w:r>
         <w:rPr>
@@ -1533,7 +2181,7 @@
         <w:rPr>
           <w:lang w:val="eu-ES"/>
         </w:rPr>
-        <w:instrText xml:space="preserve"> REF _Ref73199022 \h </w:instrText>
+        <w:instrText xml:space="preserve"> REF _Ref73198140 \h </w:instrText>
       </w:r>
       <w:r>
         <w:rPr>
@@ -1582,25 +2230,52 @@
         <w:rPr>
           <w:lang w:val="eu-ES"/>
         </w:rPr>
-        <w:t xml:space="preserve">n </w:t>
-      </w:r>
-      <w:proofErr w:type="spellStart"/>
-      <w:r>
-        <w:rPr>
-          <w:lang w:val="eu-ES"/>
-        </w:rPr>
-        <w:t>Pantheon</w:t>
-      </w:r>
-      <w:proofErr w:type="spellEnd"/>
-      <w:r>
-        <w:rPr>
-          <w:lang w:val="eu-ES"/>
-        </w:rPr>
-        <w:t xml:space="preserve"> kontrol panela ikus daiteke.</w:t>
+        <w:t xml:space="preserve">n ikus daiteke </w:t>
+      </w:r>
+      <w:proofErr w:type="spellStart"/>
+      <w:r>
+        <w:rPr>
+          <w:lang w:val="eu-ES"/>
+        </w:rPr>
+        <w:t>XAMPPen</w:t>
+      </w:r>
+      <w:proofErr w:type="spellEnd"/>
+      <w:r>
+        <w:rPr>
+          <w:lang w:val="eu-ES"/>
+        </w:rPr>
+        <w:t xml:space="preserve"> erabileraren adibide bat.</w:t>
       </w:r>
     </w:p>
     <w:p>
       <w:pPr>
+        <w:rPr>
+          <w:lang w:val="eu-ES"/>
+        </w:rPr>
+      </w:pPr>
+      <w:r>
+        <w:rPr>
+          <w:lang w:val="eu-ES"/>
+        </w:rPr>
+        <w:t xml:space="preserve">Proiektuan honetan </w:t>
+      </w:r>
+      <w:proofErr w:type="spellStart"/>
+      <w:r>
+        <w:rPr>
+          <w:lang w:val="eu-ES"/>
+        </w:rPr>
+        <w:t>Drupal</w:t>
+      </w:r>
+      <w:proofErr w:type="spellEnd"/>
+      <w:r>
+        <w:rPr>
+          <w:lang w:val="eu-ES"/>
+        </w:rPr>
+        <w:t xml:space="preserve"> webgunea lokalean garatzeko erabili da.</w:t>
+      </w:r>
+    </w:p>
+    <w:p>
+      <w:pPr>
         <w:keepNext/>
         <w:jc w:val="center"/>
         <w:rPr>
@@ -1612,12 +2287,11 @@
           <w:noProof/>
           <w:lang w:val="eu-ES"/>
         </w:rPr>
-        <w:lastRenderedPageBreak/>
         <w:drawing>
-          <wp:inline distT="0" distB="0" distL="0" distR="0" wp14:anchorId="249B498A" wp14:editId="746107A6">
-            <wp:extent cx="5400040" cy="3037205"/>
-            <wp:effectExtent l="0" t="0" r="0" b="0"/>
-            <wp:docPr id="18" name="Imagen 18"/>
+          <wp:inline distT="0" distB="0" distL="0" distR="0" wp14:anchorId="2DDA7AE6" wp14:editId="31A99E60">
+            <wp:extent cx="3746765" cy="2416628"/>
+            <wp:effectExtent l="0" t="0" r="6350" b="3175"/>
+            <wp:docPr id="20" name="Imagen 20"/>
             <wp:cNvGraphicFramePr>
               <a:graphicFrameLocks xmlns:a="http://schemas.openxmlformats.org/drawingml/2006/main" noChangeAspect="1"/>
             </wp:cNvGraphicFramePr>
@@ -1637,6 +2311,322 @@
                   <pic:spPr>
                     <a:xfrm>
                       <a:off x="0" y="0"/>
+                      <a:ext cx="3749925" cy="2418666"/>
+                    </a:xfrm>
+                    <a:prstGeom prst="rect">
+                      <a:avLst/>
+                    </a:prstGeom>
+                  </pic:spPr>
+                </pic:pic>
+              </a:graphicData>
+            </a:graphic>
+          </wp:inline>
+        </w:drawing>
+      </w:r>
+      <w:r>
+        <w:rPr>
+          <w:szCs w:val="20"/>
+          <w:lang w:val="eu-ES"/>
+        </w:rPr>
+        <w:t xml:space="preserve"> </w:t>
+      </w:r>
+    </w:p>
+    <w:bookmarkStart w:id="23" w:name="_Ref73198140"/>
+    <w:p>
+      <w:pPr>
+        <w:pStyle w:val="Descripcin"/>
+        <w:jc w:val="center"/>
+        <w:rPr>
+          <w:lang w:val="eu-ES"/>
+        </w:rPr>
+      </w:pPr>
+      <w:r>
+        <w:rPr>
+          <w:lang w:val="eu-ES"/>
+        </w:rPr>
+        <w:fldChar w:fldCharType="begin"/>
+      </w:r>
+      <w:r>
+        <w:rPr>
+          <w:lang w:val="eu-ES"/>
+        </w:rPr>
+        <w:instrText xml:space="preserve"> STYLEREF 1 \s </w:instrText>
+      </w:r>
+      <w:r>
+        <w:rPr>
+          <w:lang w:val="eu-ES"/>
+        </w:rPr>
+        <w:fldChar w:fldCharType="separate"/>
+      </w:r>
+      <w:bookmarkStart w:id="24" w:name="_Toc73656404"/>
+      <w:r>
+        <w:rPr>
+          <w:noProof/>
+          <w:lang w:val="eu-ES"/>
+        </w:rPr>
+        <w:t>15</w:t>
+      </w:r>
+      <w:r>
+        <w:rPr>
+          <w:lang w:val="eu-ES"/>
+        </w:rPr>
+        <w:fldChar w:fldCharType="end"/>
+      </w:r>
+      <w:r>
+        <w:rPr>
+          <w:lang w:val="eu-ES"/>
+        </w:rPr>
+        <w:t>.</w:t>
+      </w:r>
+      <w:r>
+        <w:rPr>
+          <w:lang w:val="eu-ES"/>
+        </w:rPr>
+        <w:fldChar w:fldCharType="begin"/>
+      </w:r>
+      <w:r>
+        <w:rPr>
+          <w:lang w:val="eu-ES"/>
+        </w:rPr>
+        <w:instrText xml:space="preserve"> SEQ Irudia \* ARABIC \s 1 </w:instrText>
+      </w:r>
+      <w:r>
+        <w:rPr>
+          <w:lang w:val="eu-ES"/>
+        </w:rPr>
+        <w:fldChar w:fldCharType="separate"/>
+      </w:r>
+      <w:r>
+        <w:rPr>
+          <w:noProof/>
+          <w:lang w:val="eu-ES"/>
+        </w:rPr>
+        <w:t>1</w:t>
+      </w:r>
+      <w:r>
+        <w:rPr>
+          <w:lang w:val="eu-ES"/>
+        </w:rPr>
+        <w:fldChar w:fldCharType="end"/>
+      </w:r>
+      <w:r>
+        <w:rPr>
+          <w:lang w:val="eu-ES"/>
+        </w:rPr>
+        <w:t>. Irudia</w:t>
+      </w:r>
+      <w:bookmarkEnd w:id="23"/>
+      <w:r>
+        <w:rPr>
+          <w:lang w:val="eu-ES"/>
+        </w:rPr>
+        <w:t xml:space="preserve">. XAMPP kontrol panela Apache eta </w:t>
+      </w:r>
+      <w:proofErr w:type="spellStart"/>
+      <w:r>
+        <w:rPr>
+          <w:lang w:val="eu-ES"/>
+        </w:rPr>
+        <w:t>MySQL</w:t>
+      </w:r>
+      <w:proofErr w:type="spellEnd"/>
+      <w:r>
+        <w:rPr>
+          <w:lang w:val="eu-ES"/>
+        </w:rPr>
+        <w:t xml:space="preserve"> hasieratzeko.</w:t>
+      </w:r>
+      <w:bookmarkEnd w:id="24"/>
+    </w:p>
+    <w:p>
+      <w:pPr>
+        <w:pStyle w:val="Ttulo1"/>
+      </w:pPr>
+      <w:bookmarkStart w:id="25" w:name="_Toc73656179"/>
+      <w:proofErr w:type="spellStart"/>
+      <w:r>
+        <w:t>Pantheon</w:t>
+      </w:r>
+      <w:bookmarkEnd w:id="25"/>
+      <w:proofErr w:type="spellEnd"/>
+    </w:p>
+    <w:p>
+      <w:pPr>
+        <w:jc w:val="both"/>
+        <w:rPr>
+          <w:lang w:val="eu-ES"/>
+        </w:rPr>
+      </w:pPr>
+      <w:proofErr w:type="spellStart"/>
+      <w:r>
+        <w:rPr>
+          <w:lang w:val="eu-ES"/>
+        </w:rPr>
+        <w:t>Pantheon</w:t>
+      </w:r>
+      <w:proofErr w:type="spellEnd"/>
+      <w:r>
+        <w:rPr>
+          <w:lang w:val="eu-ES"/>
+        </w:rPr>
+        <w:t xml:space="preserve"> kode irekiko </w:t>
+      </w:r>
+      <w:proofErr w:type="spellStart"/>
+      <w:r>
+        <w:rPr>
+          <w:lang w:val="eu-ES"/>
+        </w:rPr>
+        <w:t>Drupal</w:t>
+      </w:r>
+      <w:proofErr w:type="spellEnd"/>
+      <w:r>
+        <w:rPr>
+          <w:lang w:val="eu-ES"/>
+        </w:rPr>
+        <w:t xml:space="preserve"> eta </w:t>
+      </w:r>
+      <w:proofErr w:type="spellStart"/>
+      <w:r>
+        <w:rPr>
+          <w:lang w:val="eu-ES"/>
+        </w:rPr>
+        <w:t>WordPress</w:t>
+      </w:r>
+      <w:proofErr w:type="spellEnd"/>
+      <w:r>
+        <w:rPr>
+          <w:lang w:val="eu-ES"/>
+        </w:rPr>
+        <w:t xml:space="preserve"> webguneetarako </w:t>
+      </w:r>
+      <w:proofErr w:type="spellStart"/>
+      <w:r>
+        <w:rPr>
+          <w:lang w:val="eu-ES"/>
+        </w:rPr>
+        <w:t>hosting</w:t>
+      </w:r>
+      <w:proofErr w:type="spellEnd"/>
+      <w:r>
+        <w:rPr>
+          <w:lang w:val="eu-ES"/>
+        </w:rPr>
+        <w:t xml:space="preserve"> plataforma da. </w:t>
+      </w:r>
+      <w:r>
+        <w:rPr>
+          <w:lang w:val="eu-ES"/>
+        </w:rPr>
+        <w:fldChar w:fldCharType="begin"/>
+      </w:r>
+      <w:r>
+        <w:rPr>
+          <w:lang w:val="eu-ES"/>
+        </w:rPr>
+        <w:instrText xml:space="preserve"> REF _Ref73199022 \h </w:instrText>
+      </w:r>
+      <w:r>
+        <w:rPr>
+          <w:lang w:val="eu-ES"/>
+        </w:rPr>
+      </w:r>
+      <w:r>
+        <w:rPr>
+          <w:lang w:val="eu-ES"/>
+        </w:rPr>
+        <w:fldChar w:fldCharType="separate"/>
+      </w:r>
+      <w:r>
+        <w:rPr>
+          <w:noProof/>
+          <w:lang w:val="eu-ES"/>
+        </w:rPr>
+        <w:t>16</w:t>
+      </w:r>
+      <w:r>
+        <w:rPr>
+          <w:lang w:val="eu-ES"/>
+        </w:rPr>
+        <w:t>.</w:t>
+      </w:r>
+      <w:r>
+        <w:rPr>
+          <w:noProof/>
+          <w:lang w:val="eu-ES"/>
+        </w:rPr>
+        <w:t>1</w:t>
+      </w:r>
+      <w:r>
+        <w:rPr>
+          <w:lang w:val="eu-ES"/>
+        </w:rPr>
+        <w:t>. Irudia</w:t>
+      </w:r>
+      <w:r>
+        <w:rPr>
+          <w:lang w:val="eu-ES"/>
+        </w:rPr>
+        <w:fldChar w:fldCharType="end"/>
+      </w:r>
+      <w:r>
+        <w:rPr>
+          <w:lang w:val="eu-ES"/>
+        </w:rPr>
+        <w:t xml:space="preserve">n </w:t>
+      </w:r>
+      <w:proofErr w:type="spellStart"/>
+      <w:r>
+        <w:rPr>
+          <w:lang w:val="eu-ES"/>
+        </w:rPr>
+        <w:t>Pantheon</w:t>
+      </w:r>
+      <w:proofErr w:type="spellEnd"/>
+      <w:r>
+        <w:rPr>
+          <w:lang w:val="eu-ES"/>
+        </w:rPr>
+        <w:t xml:space="preserve"> kontrol panela ikus daiteke.</w:t>
+      </w:r>
+    </w:p>
+    <w:p>
+      <w:pPr>
+        <w:keepNext/>
+        <w:jc w:val="center"/>
+        <w:rPr>
+          <w:lang w:val="eu-ES"/>
+        </w:rPr>
+      </w:pPr>
+      <w:r>
+        <w:rPr>
+          <w:noProof/>
+          <w:lang w:val="eu-ES"/>
+        </w:rPr>
+        <w:lastRenderedPageBreak/>
+        <w:drawing>
+          <wp:inline distT="0" distB="0" distL="0" distR="0" wp14:anchorId="532D9407" wp14:editId="1694B181">
+            <wp:extent cx="5400040" cy="3037205"/>
+            <wp:effectExtent l="0" t="0" r="0" b="0"/>
+            <wp:docPr id="18" name="Imagen 18"/>
+            <wp:cNvGraphicFramePr>
+              <a:graphicFrameLocks xmlns:a="http://schemas.openxmlformats.org/drawingml/2006/main" noChangeAspect="1"/>
+            </wp:cNvGraphicFramePr>
+            <a:graphic xmlns:a="http://schemas.openxmlformats.org/drawingml/2006/main">
+              <a:graphicData uri="http://schemas.openxmlformats.org/drawingml/2006/picture">
+                <pic:pic xmlns:pic="http://schemas.openxmlformats.org/drawingml/2006/picture">
+                  <pic:nvPicPr>
+                    <pic:cNvPr id="1" name=""/>
+                    <pic:cNvPicPr/>
+                  </pic:nvPicPr>
+                  <pic:blipFill>
+                    <a:blip r:embed="rId13"/>
+                    <a:stretch>
+                      <a:fillRect/>
+                    </a:stretch>
+                  </pic:blipFill>
+                  <pic:spPr>
+                    <a:xfrm>
+                      <a:off x="0" y="0"/>
                       <a:ext cx="5400040" cy="3037205"/>
                     </a:xfrm>
                     <a:prstGeom prst="rect">
@@ -1650,7 +2640,7 @@
         </w:drawing>
       </w:r>
     </w:p>
-    <w:bookmarkStart w:id="23" w:name="_Ref73199022"/>
+    <w:bookmarkStart w:id="26" w:name="_Ref73199022"/>
     <w:p>
       <w:pPr>
         <w:pStyle w:val="Descripcin"/>
@@ -1677,13 +2667,13 @@
         </w:rPr>
         <w:fldChar w:fldCharType="separate"/>
       </w:r>
-      <w:bookmarkStart w:id="24" w:name="_Toc73390206"/>
+      <w:bookmarkStart w:id="27" w:name="_Toc73656405"/>
       <w:r>
         <w:rPr>
           <w:noProof/>
           <w:lang w:val="eu-ES"/>
         </w:rPr>
-        <w:t>15</w:t>
+        <w:t>16</w:t>
       </w:r>
       <w:r>
         <w:rPr>
@@ -1734,7 +2724,7 @@
         </w:rPr>
         <w:t>. Irudia</w:t>
       </w:r>
-      <w:bookmarkEnd w:id="23"/>
+      <w:bookmarkEnd w:id="26"/>
       <w:r>
         <w:rPr>
           <w:lang w:val="eu-ES"/>
@@ -1769,35 +2759,236 @@
         </w:rPr>
         <w:t xml:space="preserve"> kontrol panela.</w:t>
       </w:r>
-      <w:bookmarkEnd w:id="24"/>
+      <w:bookmarkEnd w:id="27"/>
     </w:p>
     <w:p>
       <w:pPr>
         <w:pStyle w:val="Ttulo1"/>
       </w:pPr>
-      <w:bookmarkStart w:id="25" w:name="_Toc73389995"/>
-      <w:proofErr w:type="spellStart"/>
-      <w:r>
-        <w:t>MySQL</w:t>
-      </w:r>
-      <w:bookmarkEnd w:id="25"/>
+      <w:bookmarkStart w:id="28" w:name="_Toc73656180"/>
+      <w:proofErr w:type="spellStart"/>
+      <w:r>
+        <w:t>MariaDB</w:t>
+      </w:r>
+      <w:bookmarkEnd w:id="28"/>
       <w:proofErr w:type="spellEnd"/>
     </w:p>
     <w:p>
       <w:pPr>
+        <w:jc w:val="both"/>
+        <w:rPr>
+          <w:lang w:val="eu-ES"/>
+        </w:rPr>
+      </w:pPr>
+      <w:proofErr w:type="spellStart"/>
+      <w:r>
+        <w:rPr>
+          <w:lang w:val="eu-ES"/>
+        </w:rPr>
+        <w:t>MariaDB</w:t>
+      </w:r>
+      <w:proofErr w:type="spellEnd"/>
+      <w:r>
+        <w:rPr>
+          <w:lang w:val="eu-ES"/>
+        </w:rPr>
+        <w:t xml:space="preserve"> datu-baseak kudeatzeko sistema erlazional libre bat da. Oracle </w:t>
+      </w:r>
+      <w:proofErr w:type="spellStart"/>
+      <w:r>
+        <w:rPr>
+          <w:lang w:val="eu-ES"/>
+        </w:rPr>
+        <w:t>Corporationek</w:t>
+      </w:r>
+      <w:proofErr w:type="spellEnd"/>
+      <w:r>
+        <w:rPr>
+          <w:lang w:val="eu-ES"/>
+        </w:rPr>
+        <w:t xml:space="preserve"> </w:t>
+      </w:r>
+      <w:proofErr w:type="spellStart"/>
+      <w:r>
+        <w:rPr>
+          <w:lang w:val="eu-ES"/>
+        </w:rPr>
+        <w:t>MySQLren</w:t>
+      </w:r>
+      <w:proofErr w:type="spellEnd"/>
+      <w:r>
+        <w:rPr>
+          <w:lang w:val="eu-ES"/>
+        </w:rPr>
+        <w:t xml:space="preserve"> jabea zen </w:t>
+      </w:r>
+      <w:proofErr w:type="spellStart"/>
+      <w:r>
+        <w:rPr>
+          <w:lang w:val="eu-ES"/>
+        </w:rPr>
+        <w:t>Sun</w:t>
+      </w:r>
+      <w:proofErr w:type="spellEnd"/>
+      <w:r>
+        <w:rPr>
+          <w:lang w:val="eu-ES"/>
+        </w:rPr>
+        <w:t xml:space="preserve"> </w:t>
+      </w:r>
+      <w:proofErr w:type="spellStart"/>
+      <w:r>
+        <w:rPr>
+          <w:lang w:val="eu-ES"/>
+        </w:rPr>
+        <w:t>Microsystems</w:t>
+      </w:r>
+      <w:proofErr w:type="spellEnd"/>
+      <w:r>
+        <w:rPr>
+          <w:lang w:val="eu-ES"/>
+        </w:rPr>
+        <w:t xml:space="preserve"> erostean </w:t>
+      </w:r>
+      <w:proofErr w:type="spellStart"/>
+      <w:r>
+        <w:rPr>
+          <w:lang w:val="eu-ES"/>
+        </w:rPr>
+        <w:t>MySQLren</w:t>
+      </w:r>
+      <w:proofErr w:type="spellEnd"/>
+      <w:r>
+        <w:rPr>
+          <w:lang w:val="eu-ES"/>
+        </w:rPr>
+        <w:t xml:space="preserve"> jatorrizko garatzaileetako batzuk GNU Lizentzia Publiko Orokorra lizentziapean libre mantentzeko asmoz sortutako </w:t>
+      </w:r>
+      <w:proofErr w:type="spellStart"/>
+      <w:r>
+        <w:rPr>
+          <w:lang w:val="eu-ES"/>
+        </w:rPr>
+        <w:t>fork</w:t>
+      </w:r>
+      <w:proofErr w:type="spellEnd"/>
+      <w:r>
+        <w:rPr>
+          <w:lang w:val="eu-ES"/>
+        </w:rPr>
+        <w:t xml:space="preserve"> bat da.</w:t>
+      </w:r>
+      <w:r>
+        <w:rPr>
+          <w:lang w:val="eu-ES"/>
+        </w:rPr>
+        <w:t xml:space="preserve"> Datu-base erlazional moduan erabili da proiektuan.</w:t>
+      </w:r>
+    </w:p>
+    <w:p>
+      <w:pPr>
         <w:pStyle w:val="Ttulo1"/>
       </w:pPr>
-      <w:bookmarkStart w:id="26" w:name="_Toc73389996"/>
+      <w:bookmarkStart w:id="29" w:name="_Toc73656181"/>
+      <w:proofErr w:type="spellStart"/>
+      <w:r>
+        <w:t>phpMyAdmin</w:t>
+      </w:r>
+      <w:bookmarkEnd w:id="29"/>
+      <w:proofErr w:type="spellEnd"/>
+    </w:p>
+    <w:p>
+      <w:pPr>
+        <w:jc w:val="both"/>
+        <w:rPr>
+          <w:lang w:val="eu-ES"/>
+        </w:rPr>
+      </w:pPr>
+      <w:proofErr w:type="spellStart"/>
+      <w:r>
+        <w:rPr>
+          <w:lang w:val="eu-ES"/>
+        </w:rPr>
+        <w:t>phpMyAdmin</w:t>
+      </w:r>
+      <w:proofErr w:type="spellEnd"/>
+      <w:r>
+        <w:rPr>
+          <w:lang w:val="eu-ES"/>
+        </w:rPr>
+        <w:t xml:space="preserve"> PHP-n idatzitako tresna da </w:t>
+      </w:r>
+      <w:proofErr w:type="spellStart"/>
+      <w:r>
+        <w:rPr>
+          <w:lang w:val="eu-ES"/>
+        </w:rPr>
+        <w:t>MySQL</w:t>
+      </w:r>
+      <w:proofErr w:type="spellEnd"/>
+      <w:r>
+        <w:rPr>
+          <w:lang w:val="eu-ES"/>
+        </w:rPr>
+        <w:t xml:space="preserve"> administrazioa web orrien bidez kudeatzeko</w:t>
+      </w:r>
+      <w:r>
+        <w:rPr>
+          <w:lang w:val="eu-ES"/>
+        </w:rPr>
+        <w:t>. Proiektuan datu-base erlazionalak kudeatzeko erabili da.</w:t>
+      </w:r>
+    </w:p>
+    <w:p>
+      <w:pPr>
+        <w:pStyle w:val="Ttulo1"/>
+      </w:pPr>
+      <w:bookmarkStart w:id="30" w:name="_Toc73656182"/>
       <w:r>
         <w:t>PHP</w:t>
       </w:r>
-      <w:bookmarkEnd w:id="26"/>
+      <w:bookmarkEnd w:id="30"/>
+    </w:p>
+    <w:p>
+      <w:pPr>
+        <w:jc w:val="both"/>
+      </w:pPr>
+      <w:r>
+        <w:t xml:space="preserve">PHP (PHP: </w:t>
+      </w:r>
+      <w:proofErr w:type="spellStart"/>
+      <w:r>
+        <w:t>Hypertext</w:t>
+      </w:r>
+      <w:proofErr w:type="spellEnd"/>
+      <w:r>
+        <w:t xml:space="preserve"> </w:t>
+      </w:r>
+      <w:proofErr w:type="spellStart"/>
+      <w:r>
+        <w:t>Preprocessor</w:t>
+      </w:r>
+      <w:proofErr w:type="spellEnd"/>
+      <w:r>
+        <w:t>) interpretatutako programazio lengoaia bat da, batez ere webgune dinamikoak sortzeko erabili ohi dena. Datu-base sistema ugarirekin funtzionatzeko aukera izatea eta sistema eragile gehienetarako eskuragarri izatea dira beronen abantaila nagusiak.</w:t>
+      </w:r>
+      <w:r>
+        <w:t xml:space="preserve"> Proiektuan </w:t>
+      </w:r>
+      <w:proofErr w:type="spellStart"/>
+      <w:r>
+        <w:t>Drupal</w:t>
+      </w:r>
+      <w:proofErr w:type="spellEnd"/>
+      <w:r>
+        <w:t>-erako programazio lengoaia moduan erabili da.</w:t>
+      </w:r>
     </w:p>
     <w:sectPr>
-      <w:headerReference w:type="even" r:id="rId13"/>
-      <w:headerReference w:type="default" r:id="rId14"/>
-      <w:footerReference w:type="even" r:id="rId15"/>
-      <w:footerReference w:type="default" r:id="rId16"/>
+      <w:headerReference w:type="even" r:id="rId14"/>
+      <w:headerReference w:type="default" r:id="rId15"/>
+      <w:footerReference w:type="even" r:id="rId16"/>
+      <w:footerReference w:type="default" r:id="rId17"/>
       <w:pgSz w:w="11906" w:h="16838"/>
       <w:pgMar w:top="1417" w:right="1701" w:bottom="1417" w:left="1701" w:header="708" w:footer="708" w:gutter="0"/>
       <w:cols w:space="708"/>
@@ -1861,7 +3052,10 @@
       <w:t>2021/0</w:t>
     </w:r>
     <w:r>
-      <w:t>6/01</w:t>
+      <w:t>6/0</w:t>
+    </w:r>
+    <w:r>
+      <w:t>3</w:t>
     </w:r>
     <w:r>
       <w:ptab w:relativeTo="margin" w:alignment="right" w:leader="none"/>
@@ -1884,21 +3078,11 @@
     <w:r>
       <w:t xml:space="preserve"> / </w:t>
     </w:r>
-    <w:r>
-      <w:fldChar w:fldCharType="begin"/>
-    </w:r>
-    <w:r>
-      <w:instrText>NUMPAGES  \* Arabic  \* MERGEFORMAT</w:instrText>
-    </w:r>
-    <w:r>
-      <w:fldChar w:fldCharType="separate"/>
-    </w:r>
-    <w:r>
-      <w:t>2</w:t>
-    </w:r>
-    <w:r>
-      <w:fldChar w:fldCharType="end"/>
-    </w:r>
+    <w:fldSimple w:instr="NUMPAGES  \* Arabic  \* MERGEFORMAT">
+      <w:r>
+        <w:t>2</w:t>
+      </w:r>
+    </w:fldSimple>
   </w:p>
 </w:ftr>
 </file>

</xml_diff>